<commit_message>
FINITA DTO TABLE :))))))))
</commit_message>
<xml_diff>
--- a/DTO Table.docx
+++ b/DTO Table.docx
@@ -5,14 +5,15 @@
     <w:tbl>
       <w:tblPr>
         <w:tblStyle w:val="Tabellagriglia4-colore5"/>
-        <w:tblW w:w="4995" w:type="pct"/>
+        <w:tblW w:w="5000" w:type="pct"/>
         <w:tblLook w:val="04A0" w:firstRow="1" w:lastRow="0" w:firstColumn="1" w:lastColumn="0" w:noHBand="0" w:noVBand="1"/>
       </w:tblPr>
       <w:tblGrid>
-        <w:gridCol w:w="3282"/>
-        <w:gridCol w:w="1051"/>
-        <w:gridCol w:w="2307"/>
-        <w:gridCol w:w="2978"/>
+        <w:gridCol w:w="1558"/>
+        <w:gridCol w:w="2834"/>
+        <w:gridCol w:w="992"/>
+        <w:gridCol w:w="2057"/>
+        <w:gridCol w:w="2187"/>
       </w:tblGrid>
       <w:tr>
         <w:trPr>
@@ -21,49 +22,104 @@
         <w:tc>
           <w:tcPr>
             <w:cnfStyle w:val="001000000000" w:firstRow="0" w:lastRow="0" w:firstColumn="1" w:lastColumn="0" w:oddVBand="0" w:evenVBand="0" w:oddHBand="0" w:evenHBand="0" w:firstRowFirstColumn="0" w:firstRowLastColumn="0" w:lastRowFirstColumn="0" w:lastRowLastColumn="0"/>
-            <w:tcW w:w="1517" w:type="pct"/>
-          </w:tcPr>
-          <w:p>
-            <w:r>
+            <w:tcW w:w="809" w:type="pct"/>
+          </w:tcPr>
+          <w:p>
+            <w:pPr>
+              <w:rPr>
+                <w:sz w:val="16"/>
+                <w:szCs w:val="16"/>
+              </w:rPr>
+            </w:pPr>
+            <w:r>
+              <w:rPr>
+                <w:sz w:val="16"/>
+                <w:szCs w:val="16"/>
+              </w:rPr>
+              <w:t>OPERATION</w:t>
+            </w:r>
+          </w:p>
+        </w:tc>
+        <w:tc>
+          <w:tcPr>
+            <w:tcW w:w="1472" w:type="pct"/>
+          </w:tcPr>
+          <w:p>
+            <w:pPr>
+              <w:cnfStyle w:val="100000000000" w:firstRow="1" w:lastRow="0" w:firstColumn="0" w:lastColumn="0" w:oddVBand="0" w:evenVBand="0" w:oddHBand="0" w:evenHBand="0" w:firstRowFirstColumn="0" w:firstRowLastColumn="0" w:lastRowFirstColumn="0" w:lastRowLastColumn="0"/>
+              <w:rPr>
+                <w:sz w:val="16"/>
+                <w:szCs w:val="16"/>
+              </w:rPr>
+            </w:pPr>
+            <w:r>
+              <w:rPr>
+                <w:sz w:val="16"/>
+                <w:szCs w:val="16"/>
+              </w:rPr>
               <w:t>URI</w:t>
             </w:r>
           </w:p>
         </w:tc>
         <w:tc>
           <w:tcPr>
-            <w:tcW w:w="561" w:type="pct"/>
+            <w:tcW w:w="515" w:type="pct"/>
           </w:tcPr>
           <w:p>
             <w:pPr>
               <w:cnfStyle w:val="100000000000" w:firstRow="1" w:lastRow="0" w:firstColumn="0" w:lastColumn="0" w:oddVBand="0" w:evenVBand="0" w:oddHBand="0" w:evenHBand="0" w:firstRowFirstColumn="0" w:firstRowLastColumn="0" w:lastRowFirstColumn="0" w:lastRowLastColumn="0"/>
-            </w:pPr>
-            <w:r>
+              <w:rPr>
+                <w:sz w:val="16"/>
+                <w:szCs w:val="16"/>
+              </w:rPr>
+            </w:pPr>
+            <w:r>
+              <w:rPr>
+                <w:sz w:val="16"/>
+                <w:szCs w:val="16"/>
+              </w:rPr>
               <w:t>METHOD</w:t>
             </w:r>
           </w:p>
         </w:tc>
         <w:tc>
           <w:tcPr>
-            <w:tcW w:w="1253" w:type="pct"/>
+            <w:tcW w:w="1068" w:type="pct"/>
           </w:tcPr>
           <w:p>
             <w:pPr>
               <w:cnfStyle w:val="100000000000" w:firstRow="1" w:lastRow="0" w:firstColumn="0" w:lastColumn="0" w:oddVBand="0" w:evenVBand="0" w:oddHBand="0" w:evenHBand="0" w:firstRowFirstColumn="0" w:firstRowLastColumn="0" w:lastRowFirstColumn="0" w:lastRowLastColumn="0"/>
-            </w:pPr>
-            <w:r>
+              <w:rPr>
+                <w:sz w:val="16"/>
+                <w:szCs w:val="16"/>
+              </w:rPr>
+            </w:pPr>
+            <w:r>
+              <w:rPr>
+                <w:sz w:val="16"/>
+                <w:szCs w:val="16"/>
+              </w:rPr>
               <w:t>PARAMETER</w:t>
             </w:r>
           </w:p>
         </w:tc>
         <w:tc>
           <w:tcPr>
-            <w:tcW w:w="1669" w:type="pct"/>
+            <w:tcW w:w="1136" w:type="pct"/>
           </w:tcPr>
           <w:p>
             <w:pPr>
               <w:cnfStyle w:val="100000000000" w:firstRow="1" w:lastRow="0" w:firstColumn="0" w:lastColumn="0" w:oddVBand="0" w:evenVBand="0" w:oddHBand="0" w:evenHBand="0" w:firstRowFirstColumn="0" w:firstRowLastColumn="0" w:lastRowFirstColumn="0" w:lastRowLastColumn="0"/>
-            </w:pPr>
-            <w:r>
+              <w:rPr>
+                <w:sz w:val="16"/>
+                <w:szCs w:val="16"/>
+              </w:rPr>
+            </w:pPr>
+            <w:r>
+              <w:rPr>
+                <w:sz w:val="16"/>
+                <w:szCs w:val="16"/>
+              </w:rPr>
               <w:t>RETURN</w:t>
             </w:r>
           </w:p>
@@ -77,13 +133,21 @@
           <w:tcPr>
             <w:cnfStyle w:val="001000000000" w:firstRow="0" w:lastRow="0" w:firstColumn="1" w:lastColumn="0" w:oddVBand="0" w:evenVBand="0" w:oddHBand="0" w:evenHBand="0" w:firstRowFirstColumn="0" w:firstRowLastColumn="0" w:lastRowFirstColumn="0" w:lastRowLastColumn="0"/>
             <w:tcW w:w="5000" w:type="pct"/>
-            <w:gridSpan w:val="4"/>
+            <w:gridSpan w:val="5"/>
           </w:tcPr>
           <w:p>
             <w:pPr>
               <w:jc w:val="center"/>
-            </w:pPr>
-            <w:r>
+              <w:rPr>
+                <w:sz w:val="16"/>
+                <w:szCs w:val="16"/>
+              </w:rPr>
+            </w:pPr>
+            <w:r>
+              <w:rPr>
+                <w:sz w:val="16"/>
+                <w:szCs w:val="16"/>
+              </w:rPr>
               <w:t>PRODUCTS</w:t>
             </w:r>
           </w:p>
@@ -93,17 +157,41 @@
         <w:tc>
           <w:tcPr>
             <w:cnfStyle w:val="001000000000" w:firstRow="0" w:lastRow="0" w:firstColumn="1" w:lastColumn="0" w:oddVBand="0" w:evenVBand="0" w:oddHBand="0" w:evenHBand="0" w:firstRowFirstColumn="0" w:firstRowLastColumn="0" w:lastRowFirstColumn="0" w:lastRowLastColumn="0"/>
-            <w:tcW w:w="1517" w:type="pct"/>
-          </w:tcPr>
-          <w:p>
-            <w:pPr>
-              <w:rPr>
-                <w:b w:val="0"/>
-              </w:rPr>
-            </w:pPr>
-            <w:r>
-              <w:rPr>
-                <w:b w:val="0"/>
+            <w:tcW w:w="809" w:type="pct"/>
+          </w:tcPr>
+          <w:p>
+            <w:pPr>
+              <w:rPr>
+                <w:sz w:val="16"/>
+                <w:szCs w:val="16"/>
+              </w:rPr>
+            </w:pPr>
+            <w:r>
+              <w:rPr>
+                <w:sz w:val="16"/>
+                <w:szCs w:val="16"/>
+              </w:rPr>
+              <w:t>send product</w:t>
+            </w:r>
+          </w:p>
+        </w:tc>
+        <w:tc>
+          <w:tcPr>
+            <w:tcW w:w="1472" w:type="pct"/>
+          </w:tcPr>
+          <w:p>
+            <w:pPr>
+              <w:cnfStyle w:val="000000000000" w:firstRow="0" w:lastRow="0" w:firstColumn="0" w:lastColumn="0" w:oddVBand="0" w:evenVBand="0" w:oddHBand="0" w:evenHBand="0" w:firstRowFirstColumn="0" w:firstRowLastColumn="0" w:lastRowFirstColumn="0" w:lastRowLastColumn="0"/>
+              <w:rPr>
+                <w:b/>
+                <w:sz w:val="16"/>
+                <w:szCs w:val="16"/>
+              </w:rPr>
+            </w:pPr>
+            <w:r>
+              <w:rPr>
+                <w:sz w:val="16"/>
+                <w:szCs w:val="16"/>
               </w:rPr>
               <w:t>/admin/products</w:t>
             </w:r>
@@ -111,39 +199,63 @@
         </w:tc>
         <w:tc>
           <w:tcPr>
-            <w:tcW w:w="561" w:type="pct"/>
+            <w:tcW w:w="515" w:type="pct"/>
           </w:tcPr>
           <w:p>
             <w:pPr>
               <w:cnfStyle w:val="000000000000" w:firstRow="0" w:lastRow="0" w:firstColumn="0" w:lastColumn="0" w:oddVBand="0" w:evenVBand="0" w:oddHBand="0" w:evenHBand="0" w:firstRowFirstColumn="0" w:firstRowLastColumn="0" w:lastRowFirstColumn="0" w:lastRowLastColumn="0"/>
-            </w:pPr>
-            <w:r>
+              <w:rPr>
+                <w:sz w:val="16"/>
+                <w:szCs w:val="16"/>
+              </w:rPr>
+            </w:pPr>
+            <w:r>
+              <w:rPr>
+                <w:sz w:val="16"/>
+                <w:szCs w:val="16"/>
+              </w:rPr>
               <w:t>POST</w:t>
             </w:r>
           </w:p>
         </w:tc>
         <w:tc>
           <w:tcPr>
-            <w:tcW w:w="1253" w:type="pct"/>
+            <w:tcW w:w="1068" w:type="pct"/>
           </w:tcPr>
           <w:p>
             <w:pPr>
               <w:cnfStyle w:val="000000000000" w:firstRow="0" w:lastRow="0" w:firstColumn="0" w:lastColumn="0" w:oddVBand="0" w:evenVBand="0" w:oddHBand="0" w:evenHBand="0" w:firstRowFirstColumn="0" w:firstRowLastColumn="0" w:lastRowFirstColumn="0" w:lastRowLastColumn="0"/>
-            </w:pPr>
-            <w:r>
+              <w:rPr>
+                <w:sz w:val="16"/>
+                <w:szCs w:val="16"/>
+              </w:rPr>
+            </w:pPr>
+            <w:r>
+              <w:rPr>
+                <w:sz w:val="16"/>
+                <w:szCs w:val="16"/>
+              </w:rPr>
               <w:t>image, name</w:t>
             </w:r>
           </w:p>
         </w:tc>
         <w:tc>
           <w:tcPr>
-            <w:tcW w:w="1669" w:type="pct"/>
+            <w:tcW w:w="1136" w:type="pct"/>
           </w:tcPr>
           <w:p>
             <w:pPr>
               <w:cnfStyle w:val="000000000000" w:firstRow="0" w:lastRow="0" w:firstColumn="0" w:lastColumn="0" w:oddVBand="0" w:evenVBand="0" w:oddHBand="0" w:evenHBand="0" w:firstRowFirstColumn="0" w:firstRowLastColumn="0" w:lastRowFirstColumn="0" w:lastRowLastColumn="0"/>
-            </w:pPr>
-            <w:r>
+              <w:rPr>
+                <w:sz w:val="16"/>
+                <w:szCs w:val="16"/>
+              </w:rPr>
+            </w:pPr>
+            <w:r>
+              <w:rPr>
+                <w:sz w:val="16"/>
+                <w:szCs w:val="16"/>
+              </w:rPr>
               <w:t>void</w:t>
             </w:r>
           </w:p>
@@ -156,17 +268,41 @@
         <w:tc>
           <w:tcPr>
             <w:cnfStyle w:val="001000000000" w:firstRow="0" w:lastRow="0" w:firstColumn="1" w:lastColumn="0" w:oddVBand="0" w:evenVBand="0" w:oddHBand="0" w:evenHBand="0" w:firstRowFirstColumn="0" w:firstRowLastColumn="0" w:lastRowFirstColumn="0" w:lastRowLastColumn="0"/>
-            <w:tcW w:w="1499" w:type="pct"/>
-          </w:tcPr>
-          <w:p>
-            <w:pPr>
-              <w:rPr>
-                <w:b w:val="0"/>
-              </w:rPr>
-            </w:pPr>
-            <w:r>
-              <w:rPr>
-                <w:b w:val="0"/>
+            <w:tcW w:w="809" w:type="pct"/>
+          </w:tcPr>
+          <w:p>
+            <w:pPr>
+              <w:rPr>
+                <w:sz w:val="16"/>
+                <w:szCs w:val="16"/>
+              </w:rPr>
+            </w:pPr>
+            <w:r>
+              <w:rPr>
+                <w:sz w:val="16"/>
+                <w:szCs w:val="16"/>
+              </w:rPr>
+              <w:t>get all products</w:t>
+            </w:r>
+          </w:p>
+        </w:tc>
+        <w:tc>
+          <w:tcPr>
+            <w:tcW w:w="1472" w:type="pct"/>
+          </w:tcPr>
+          <w:p>
+            <w:pPr>
+              <w:cnfStyle w:val="000000100000" w:firstRow="0" w:lastRow="0" w:firstColumn="0" w:lastColumn="0" w:oddVBand="0" w:evenVBand="0" w:oddHBand="1" w:evenHBand="0" w:firstRowFirstColumn="0" w:firstRowLastColumn="0" w:lastRowFirstColumn="0" w:lastRowLastColumn="0"/>
+              <w:rPr>
+                <w:b/>
+                <w:sz w:val="16"/>
+                <w:szCs w:val="16"/>
+              </w:rPr>
+            </w:pPr>
+            <w:r>
+              <w:rPr>
+                <w:sz w:val="16"/>
+                <w:szCs w:val="16"/>
               </w:rPr>
               <w:t>/admin/products</w:t>
             </w:r>
@@ -174,39 +310,63 @@
         </w:tc>
         <w:tc>
           <w:tcPr>
-            <w:tcW w:w="561" w:type="pct"/>
+            <w:tcW w:w="515" w:type="pct"/>
           </w:tcPr>
           <w:p>
             <w:pPr>
               <w:cnfStyle w:val="000000100000" w:firstRow="0" w:lastRow="0" w:firstColumn="0" w:lastColumn="0" w:oddVBand="0" w:evenVBand="0" w:oddHBand="1" w:evenHBand="0" w:firstRowFirstColumn="0" w:firstRowLastColumn="0" w:lastRowFirstColumn="0" w:lastRowLastColumn="0"/>
-            </w:pPr>
-            <w:r>
+              <w:rPr>
+                <w:sz w:val="16"/>
+                <w:szCs w:val="16"/>
+              </w:rPr>
+            </w:pPr>
+            <w:r>
+              <w:rPr>
+                <w:sz w:val="16"/>
+                <w:szCs w:val="16"/>
+              </w:rPr>
               <w:t>GET</w:t>
             </w:r>
           </w:p>
         </w:tc>
         <w:tc>
           <w:tcPr>
-            <w:tcW w:w="1253" w:type="pct"/>
+            <w:tcW w:w="1068" w:type="pct"/>
           </w:tcPr>
           <w:p>
             <w:pPr>
               <w:cnfStyle w:val="000000100000" w:firstRow="0" w:lastRow="0" w:firstColumn="0" w:lastColumn="0" w:oddVBand="0" w:evenVBand="0" w:oddHBand="1" w:evenHBand="0" w:firstRowFirstColumn="0" w:firstRowLastColumn="0" w:lastRowFirstColumn="0" w:lastRowLastColumn="0"/>
-            </w:pPr>
-            <w:r>
+              <w:rPr>
+                <w:sz w:val="16"/>
+                <w:szCs w:val="16"/>
+              </w:rPr>
+            </w:pPr>
+            <w:r>
+              <w:rPr>
+                <w:sz w:val="16"/>
+                <w:szCs w:val="16"/>
+              </w:rPr>
               <w:t>-</w:t>
             </w:r>
           </w:p>
         </w:tc>
         <w:tc>
           <w:tcPr>
-            <w:tcW w:w="1686" w:type="pct"/>
+            <w:tcW w:w="1136" w:type="pct"/>
           </w:tcPr>
           <w:p>
             <w:pPr>
               <w:cnfStyle w:val="000000100000" w:firstRow="0" w:lastRow="0" w:firstColumn="0" w:lastColumn="0" w:oddVBand="0" w:evenVBand="0" w:oddHBand="1" w:evenHBand="0" w:firstRowFirstColumn="0" w:firstRowLastColumn="0" w:lastRowFirstColumn="0" w:lastRowLastColumn="0"/>
-            </w:pPr>
-            <w:r>
+              <w:rPr>
+                <w:sz w:val="16"/>
+                <w:szCs w:val="16"/>
+              </w:rPr>
+            </w:pPr>
+            <w:r>
+              <w:rPr>
+                <w:sz w:val="16"/>
+                <w:szCs w:val="16"/>
+              </w:rPr>
               <w:t>List [id, name, photo]</w:t>
             </w:r>
           </w:p>
@@ -216,14 +376,22 @@
         <w:tc>
           <w:tcPr>
             <w:cnfStyle w:val="001000000000" w:firstRow="0" w:lastRow="0" w:firstColumn="1" w:lastColumn="0" w:oddVBand="0" w:evenVBand="0" w:oddHBand="0" w:evenHBand="0" w:firstRowFirstColumn="0" w:firstRowLastColumn="0" w:lastRowFirstColumn="0" w:lastRowLastColumn="0"/>
-            <w:tcW w:w="1" w:type="pct"/>
-            <w:gridSpan w:val="4"/>
+            <w:tcW w:w="5000" w:type="pct"/>
+            <w:gridSpan w:val="5"/>
           </w:tcPr>
           <w:p>
             <w:pPr>
               <w:jc w:val="center"/>
-            </w:pPr>
-            <w:r>
+              <w:rPr>
+                <w:sz w:val="16"/>
+                <w:szCs w:val="16"/>
+              </w:rPr>
+            </w:pPr>
+            <w:r>
+              <w:rPr>
+                <w:sz w:val="16"/>
+                <w:szCs w:val="16"/>
+              </w:rPr>
               <w:t>REVIEWS</w:t>
             </w:r>
           </w:p>
@@ -236,57 +404,142 @@
         <w:tc>
           <w:tcPr>
             <w:cnfStyle w:val="001000000000" w:firstRow="0" w:lastRow="0" w:firstColumn="1" w:lastColumn="0" w:oddVBand="0" w:evenVBand="0" w:oddHBand="0" w:evenHBand="0" w:firstRowFirstColumn="0" w:firstRowLastColumn="0" w:lastRowFirstColumn="0" w:lastRowLastColumn="0"/>
-            <w:tcW w:w="1499" w:type="pct"/>
-          </w:tcPr>
-          <w:p>
-            <w:pPr>
-              <w:rPr>
-                <w:b w:val="0"/>
-              </w:rPr>
-            </w:pPr>
-            <w:r>
-              <w:rPr>
-                <w:b w:val="0"/>
-              </w:rPr>
-              <w:t>/public/products/{id}/reviews</w:t>
-            </w:r>
-          </w:p>
-        </w:tc>
-        <w:tc>
-          <w:tcPr>
-            <w:tcW w:w="561" w:type="pct"/>
+            <w:tcW w:w="809" w:type="pct"/>
+          </w:tcPr>
+          <w:p>
+            <w:pPr>
+              <w:rPr>
+                <w:sz w:val="16"/>
+                <w:szCs w:val="16"/>
+              </w:rPr>
+            </w:pPr>
+            <w:r>
+              <w:rPr>
+                <w:sz w:val="16"/>
+                <w:szCs w:val="16"/>
+              </w:rPr>
+              <w:t xml:space="preserve">get </w:t>
+            </w:r>
+            <w:r>
+              <w:rPr>
+                <w:sz w:val="16"/>
+                <w:szCs w:val="16"/>
+              </w:rPr>
+              <w:t>product of the day</w:t>
+            </w:r>
+          </w:p>
+        </w:tc>
+        <w:tc>
+          <w:tcPr>
+            <w:tcW w:w="1472" w:type="pct"/>
           </w:tcPr>
           <w:p>
             <w:pPr>
               <w:cnfStyle w:val="000000100000" w:firstRow="0" w:lastRow="0" w:firstColumn="0" w:lastColumn="0" w:oddVBand="0" w:evenVBand="0" w:oddHBand="1" w:evenHBand="0" w:firstRowFirstColumn="0" w:firstRowLastColumn="0" w:lastRowFirstColumn="0" w:lastRowLastColumn="0"/>
-            </w:pPr>
-            <w:r>
+              <w:rPr>
+                <w:b/>
+                <w:sz w:val="16"/>
+                <w:szCs w:val="16"/>
+              </w:rPr>
+            </w:pPr>
+            <w:r>
+              <w:rPr>
+                <w:sz w:val="16"/>
+                <w:szCs w:val="16"/>
+              </w:rPr>
+              <w:t>/</w:t>
+            </w:r>
+            <w:r>
+              <w:rPr>
+                <w:sz w:val="16"/>
+                <w:szCs w:val="16"/>
+              </w:rPr>
+              <w:t>user</w:t>
+            </w:r>
+            <w:r>
+              <w:rPr>
+                <w:sz w:val="16"/>
+                <w:szCs w:val="16"/>
+              </w:rPr>
+              <w:t>/products</w:t>
+            </w:r>
+          </w:p>
+        </w:tc>
+        <w:tc>
+          <w:tcPr>
+            <w:tcW w:w="515" w:type="pct"/>
+          </w:tcPr>
+          <w:p>
+            <w:pPr>
+              <w:cnfStyle w:val="000000100000" w:firstRow="0" w:lastRow="0" w:firstColumn="0" w:lastColumn="0" w:oddVBand="0" w:evenVBand="0" w:oddHBand="1" w:evenHBand="0" w:firstRowFirstColumn="0" w:firstRowLastColumn="0" w:lastRowFirstColumn="0" w:lastRowLastColumn="0"/>
+              <w:rPr>
+                <w:sz w:val="16"/>
+                <w:szCs w:val="16"/>
+              </w:rPr>
+            </w:pPr>
+            <w:r>
+              <w:rPr>
+                <w:sz w:val="16"/>
+                <w:szCs w:val="16"/>
+              </w:rPr>
               <w:t>GET</w:t>
             </w:r>
           </w:p>
         </w:tc>
         <w:tc>
           <w:tcPr>
-            <w:tcW w:w="1253" w:type="pct"/>
+            <w:tcW w:w="1068" w:type="pct"/>
           </w:tcPr>
           <w:p>
             <w:pPr>
               <w:cnfStyle w:val="000000100000" w:firstRow="0" w:lastRow="0" w:firstColumn="0" w:lastColumn="0" w:oddVBand="0" w:evenVBand="0" w:oddHBand="1" w:evenHBand="0" w:firstRowFirstColumn="0" w:firstRowLastColumn="0" w:lastRowFirstColumn="0" w:lastRowLastColumn="0"/>
-            </w:pPr>
-            <w:r>
+              <w:rPr>
+                <w:sz w:val="16"/>
+                <w:szCs w:val="16"/>
+              </w:rPr>
+            </w:pPr>
+            <w:r>
+              <w:rPr>
+                <w:sz w:val="16"/>
+                <w:szCs w:val="16"/>
+              </w:rPr>
               <w:t>-</w:t>
             </w:r>
           </w:p>
         </w:tc>
         <w:tc>
           <w:tcPr>
-            <w:tcW w:w="1687" w:type="pct"/>
+            <w:tcW w:w="1136" w:type="pct"/>
           </w:tcPr>
           <w:p>
             <w:pPr>
               <w:cnfStyle w:val="000000100000" w:firstRow="0" w:lastRow="0" w:firstColumn="0" w:lastColumn="0" w:oddVBand="0" w:evenVBand="0" w:oddHBand="1" w:evenHBand="0" w:firstRowFirstColumn="0" w:firstRowLastColumn="0" w:lastRowFirstColumn="0" w:lastRowLastColumn="0"/>
-            </w:pPr>
-            <w:r>
+              <w:rPr>
+                <w:sz w:val="16"/>
+                <w:szCs w:val="16"/>
+              </w:rPr>
+            </w:pPr>
+            <w:r>
+              <w:rPr>
+                <w:sz w:val="16"/>
+                <w:szCs w:val="16"/>
+              </w:rPr>
+              <w:t xml:space="preserve">id, name, image, </w:t>
+            </w:r>
+          </w:p>
+          <w:p>
+            <w:pPr>
+              <w:cnfStyle w:val="000000100000" w:firstRow="0" w:lastRow="0" w:firstColumn="0" w:lastColumn="0" w:oddVBand="0" w:evenVBand="0" w:oddHBand="1" w:evenHBand="0" w:firstRowFirstColumn="0" w:firstRowLastColumn="0" w:lastRowFirstColumn="0" w:lastRowLastColumn="0"/>
+              <w:rPr>
+                <w:sz w:val="16"/>
+                <w:szCs w:val="16"/>
+              </w:rPr>
+            </w:pPr>
+            <w:r>
+              <w:rPr>
+                <w:sz w:val="16"/>
+                <w:szCs w:val="16"/>
+              </w:rPr>
               <w:t>List [username, review]</w:t>
             </w:r>
           </w:p>
@@ -296,62 +549,128 @@
         <w:tc>
           <w:tcPr>
             <w:cnfStyle w:val="001000000000" w:firstRow="0" w:lastRow="0" w:firstColumn="1" w:lastColumn="0" w:oddVBand="0" w:evenVBand="0" w:oddHBand="0" w:evenHBand="0" w:firstRowFirstColumn="0" w:firstRowLastColumn="0" w:lastRowFirstColumn="0" w:lastRowLastColumn="0"/>
-            <w:tcW w:w="1499" w:type="pct"/>
-          </w:tcPr>
-          <w:p>
-            <w:pPr>
-              <w:rPr>
-                <w:b w:val="0"/>
-              </w:rPr>
-            </w:pPr>
-            <w:r>
-              <w:rPr>
-                <w:b w:val="0"/>
-              </w:rPr>
-              <w:t>/public/products/reviews</w:t>
-            </w:r>
-          </w:p>
-        </w:tc>
-        <w:tc>
-          <w:tcPr>
-            <w:tcW w:w="561" w:type="pct"/>
+            <w:tcW w:w="809" w:type="pct"/>
+          </w:tcPr>
+          <w:p>
+            <w:pPr>
+              <w:rPr>
+                <w:sz w:val="16"/>
+                <w:szCs w:val="16"/>
+              </w:rPr>
+            </w:pPr>
+            <w:r>
+              <w:rPr>
+                <w:sz w:val="16"/>
+                <w:szCs w:val="16"/>
+              </w:rPr>
+              <w:t>send review</w:t>
+            </w:r>
+          </w:p>
+        </w:tc>
+        <w:tc>
+          <w:tcPr>
+            <w:tcW w:w="1472" w:type="pct"/>
           </w:tcPr>
           <w:p>
             <w:pPr>
               <w:cnfStyle w:val="000000000000" w:firstRow="0" w:lastRow="0" w:firstColumn="0" w:lastColumn="0" w:oddVBand="0" w:evenVBand="0" w:oddHBand="0" w:evenHBand="0" w:firstRowFirstColumn="0" w:firstRowLastColumn="0" w:lastRowFirstColumn="0" w:lastRowLastColumn="0"/>
-            </w:pPr>
-            <w:r>
+              <w:rPr>
+                <w:b/>
+                <w:sz w:val="16"/>
+                <w:szCs w:val="16"/>
+              </w:rPr>
+            </w:pPr>
+            <w:r>
+              <w:rPr>
+                <w:sz w:val="16"/>
+                <w:szCs w:val="16"/>
+              </w:rPr>
+              <w:t>/</w:t>
+            </w:r>
+            <w:r>
+              <w:rPr>
+                <w:sz w:val="16"/>
+                <w:szCs w:val="16"/>
+              </w:rPr>
+              <w:t>user</w:t>
+            </w:r>
+            <w:r>
+              <w:rPr>
+                <w:sz w:val="16"/>
+                <w:szCs w:val="16"/>
+              </w:rPr>
+              <w:t>/products/reviews</w:t>
+            </w:r>
+          </w:p>
+        </w:tc>
+        <w:tc>
+          <w:tcPr>
+            <w:tcW w:w="515" w:type="pct"/>
+          </w:tcPr>
+          <w:p>
+            <w:pPr>
+              <w:cnfStyle w:val="000000000000" w:firstRow="0" w:lastRow="0" w:firstColumn="0" w:lastColumn="0" w:oddVBand="0" w:evenVBand="0" w:oddHBand="0" w:evenHBand="0" w:firstRowFirstColumn="0" w:firstRowLastColumn="0" w:lastRowFirstColumn="0" w:lastRowLastColumn="0"/>
+              <w:rPr>
+                <w:sz w:val="16"/>
+                <w:szCs w:val="16"/>
+              </w:rPr>
+            </w:pPr>
+            <w:r>
+              <w:rPr>
+                <w:sz w:val="16"/>
+                <w:szCs w:val="16"/>
+              </w:rPr>
               <w:t>POST</w:t>
             </w:r>
           </w:p>
         </w:tc>
         <w:tc>
           <w:tcPr>
-            <w:tcW w:w="1253" w:type="pct"/>
+            <w:tcW w:w="1068" w:type="pct"/>
           </w:tcPr>
           <w:p>
             <w:pPr>
               <w:cnfStyle w:val="000000000000" w:firstRow="0" w:lastRow="0" w:firstColumn="0" w:lastColumn="0" w:oddVBand="0" w:evenVBand="0" w:oddHBand="0" w:evenHBand="0" w:firstRowFirstColumn="0" w:firstRowLastColumn="0" w:lastRowFirstColumn="0" w:lastRowLastColumn="0"/>
+              <w:rPr>
+                <w:sz w:val="16"/>
+                <w:szCs w:val="16"/>
+              </w:rPr>
             </w:pPr>
             <w:proofErr w:type="spellStart"/>
             <w:r>
+              <w:rPr>
+                <w:sz w:val="16"/>
+                <w:szCs w:val="16"/>
+              </w:rPr>
               <w:t>productId</w:t>
             </w:r>
             <w:proofErr w:type="spellEnd"/>
             <w:r>
+              <w:rPr>
+                <w:sz w:val="16"/>
+                <w:szCs w:val="16"/>
+              </w:rPr>
               <w:t>, review</w:t>
             </w:r>
           </w:p>
         </w:tc>
         <w:tc>
           <w:tcPr>
-            <w:tcW w:w="1687" w:type="pct"/>
+            <w:tcW w:w="1136" w:type="pct"/>
           </w:tcPr>
           <w:p>
             <w:pPr>
               <w:cnfStyle w:val="000000000000" w:firstRow="0" w:lastRow="0" w:firstColumn="0" w:lastColumn="0" w:oddVBand="0" w:evenVBand="0" w:oddHBand="0" w:evenHBand="0" w:firstRowFirstColumn="0" w:firstRowLastColumn="0" w:lastRowFirstColumn="0" w:lastRowLastColumn="0"/>
-            </w:pPr>
-            <w:r>
+              <w:rPr>
+                <w:sz w:val="16"/>
+                <w:szCs w:val="16"/>
+              </w:rPr>
+            </w:pPr>
+            <w:r>
+              <w:rPr>
+                <w:sz w:val="16"/>
+                <w:szCs w:val="16"/>
+              </w:rPr>
               <w:t>void</w:t>
             </w:r>
           </w:p>
@@ -364,14 +683,22 @@
         <w:tc>
           <w:tcPr>
             <w:cnfStyle w:val="001000000000" w:firstRow="0" w:lastRow="0" w:firstColumn="1" w:lastColumn="0" w:oddVBand="0" w:evenVBand="0" w:oddHBand="0" w:evenHBand="0" w:firstRowFirstColumn="0" w:firstRowLastColumn="0" w:lastRowFirstColumn="0" w:lastRowLastColumn="0"/>
-            <w:tcW w:w="1" w:type="pct"/>
-            <w:gridSpan w:val="4"/>
+            <w:tcW w:w="5000" w:type="pct"/>
+            <w:gridSpan w:val="5"/>
           </w:tcPr>
           <w:p>
             <w:pPr>
               <w:jc w:val="center"/>
-            </w:pPr>
-            <w:r>
+              <w:rPr>
+                <w:sz w:val="16"/>
+                <w:szCs w:val="16"/>
+              </w:rPr>
+            </w:pPr>
+            <w:r>
+              <w:rPr>
+                <w:sz w:val="16"/>
+                <w:szCs w:val="16"/>
+              </w:rPr>
               <w:t>QUESTIONNAIRE</w:t>
             </w:r>
           </w:p>
@@ -381,17 +708,41 @@
         <w:tc>
           <w:tcPr>
             <w:cnfStyle w:val="001000000000" w:firstRow="0" w:lastRow="0" w:firstColumn="1" w:lastColumn="0" w:oddVBand="0" w:evenVBand="0" w:oddHBand="0" w:evenHBand="0" w:firstRowFirstColumn="0" w:firstRowLastColumn="0" w:lastRowFirstColumn="0" w:lastRowLastColumn="0"/>
-            <w:tcW w:w="1499" w:type="pct"/>
-          </w:tcPr>
-          <w:p>
-            <w:pPr>
-              <w:rPr>
-                <w:b w:val="0"/>
-              </w:rPr>
-            </w:pPr>
-            <w:r>
-              <w:rPr>
-                <w:b w:val="0"/>
+            <w:tcW w:w="809" w:type="pct"/>
+          </w:tcPr>
+          <w:p>
+            <w:pPr>
+              <w:rPr>
+                <w:sz w:val="16"/>
+                <w:szCs w:val="16"/>
+              </w:rPr>
+            </w:pPr>
+            <w:r>
+              <w:rPr>
+                <w:sz w:val="16"/>
+                <w:szCs w:val="16"/>
+              </w:rPr>
+              <w:t>send questionnaire</w:t>
+            </w:r>
+          </w:p>
+        </w:tc>
+        <w:tc>
+          <w:tcPr>
+            <w:tcW w:w="1472" w:type="pct"/>
+          </w:tcPr>
+          <w:p>
+            <w:pPr>
+              <w:cnfStyle w:val="000000000000" w:firstRow="0" w:lastRow="0" w:firstColumn="0" w:lastColumn="0" w:oddVBand="0" w:evenVBand="0" w:oddHBand="0" w:evenHBand="0" w:firstRowFirstColumn="0" w:firstRowLastColumn="0" w:lastRowFirstColumn="0" w:lastRowLastColumn="0"/>
+              <w:rPr>
+                <w:b/>
+                <w:sz w:val="16"/>
+                <w:szCs w:val="16"/>
+              </w:rPr>
+            </w:pPr>
+            <w:r>
+              <w:rPr>
+                <w:sz w:val="16"/>
+                <w:szCs w:val="16"/>
               </w:rPr>
               <w:t>/admin/questionnaires</w:t>
             </w:r>
@@ -399,44 +750,95 @@
         </w:tc>
         <w:tc>
           <w:tcPr>
-            <w:tcW w:w="561" w:type="pct"/>
+            <w:tcW w:w="515" w:type="pct"/>
           </w:tcPr>
           <w:p>
             <w:pPr>
               <w:cnfStyle w:val="000000000000" w:firstRow="0" w:lastRow="0" w:firstColumn="0" w:lastColumn="0" w:oddVBand="0" w:evenVBand="0" w:oddHBand="0" w:evenHBand="0" w:firstRowFirstColumn="0" w:firstRowLastColumn="0" w:lastRowFirstColumn="0" w:lastRowLastColumn="0"/>
-            </w:pPr>
-            <w:r>
+              <w:rPr>
+                <w:sz w:val="16"/>
+                <w:szCs w:val="16"/>
+              </w:rPr>
+            </w:pPr>
+            <w:r>
+              <w:rPr>
+                <w:sz w:val="16"/>
+                <w:szCs w:val="16"/>
+              </w:rPr>
               <w:t>POST</w:t>
             </w:r>
           </w:p>
         </w:tc>
         <w:tc>
           <w:tcPr>
-            <w:tcW w:w="1253" w:type="pct"/>
+            <w:tcW w:w="1068" w:type="pct"/>
           </w:tcPr>
           <w:p>
             <w:pPr>
               <w:cnfStyle w:val="000000000000" w:firstRow="0" w:lastRow="0" w:firstColumn="0" w:lastColumn="0" w:oddVBand="0" w:evenVBand="0" w:oddHBand="0" w:evenHBand="0" w:firstRowFirstColumn="0" w:firstRowLastColumn="0" w:lastRowFirstColumn="0" w:lastRowLastColumn="0"/>
-            </w:pPr>
-            <w:r>
-              <w:t xml:space="preserve">date (future), </w:t>
+              <w:rPr>
+                <w:sz w:val="16"/>
+                <w:szCs w:val="16"/>
+              </w:rPr>
+            </w:pPr>
+            <w:r>
+              <w:rPr>
+                <w:sz w:val="16"/>
+                <w:szCs w:val="16"/>
+              </w:rPr>
+              <w:t xml:space="preserve">date, </w:t>
             </w:r>
             <w:proofErr w:type="spellStart"/>
             <w:r>
+              <w:rPr>
+                <w:sz w:val="16"/>
+                <w:szCs w:val="16"/>
+              </w:rPr>
               <w:t>productId</w:t>
             </w:r>
             <w:proofErr w:type="spellEnd"/>
-          </w:p>
-        </w:tc>
-        <w:tc>
-          <w:tcPr>
-            <w:tcW w:w="1687" w:type="pct"/>
+            <w:r>
+              <w:rPr>
+                <w:sz w:val="16"/>
+                <w:szCs w:val="16"/>
+              </w:rPr>
+              <w:t>, List[</w:t>
+            </w:r>
+            <w:proofErr w:type="spellStart"/>
+            <w:r>
+              <w:rPr>
+                <w:sz w:val="16"/>
+                <w:szCs w:val="16"/>
+              </w:rPr>
+              <w:t>questionId</w:t>
+            </w:r>
+            <w:proofErr w:type="spellEnd"/>
+            <w:r>
+              <w:rPr>
+                <w:sz w:val="16"/>
+                <w:szCs w:val="16"/>
+              </w:rPr>
+              <w:t>]</w:t>
+            </w:r>
+          </w:p>
+        </w:tc>
+        <w:tc>
+          <w:tcPr>
+            <w:tcW w:w="1136" w:type="pct"/>
           </w:tcPr>
           <w:p>
             <w:pPr>
               <w:cnfStyle w:val="000000000000" w:firstRow="0" w:lastRow="0" w:firstColumn="0" w:lastColumn="0" w:oddVBand="0" w:evenVBand="0" w:oddHBand="0" w:evenHBand="0" w:firstRowFirstColumn="0" w:firstRowLastColumn="0" w:lastRowFirstColumn="0" w:lastRowLastColumn="0"/>
-            </w:pPr>
-            <w:r>
+              <w:rPr>
+                <w:sz w:val="16"/>
+                <w:szCs w:val="16"/>
+              </w:rPr>
+            </w:pPr>
+            <w:r>
+              <w:rPr>
+                <w:sz w:val="16"/>
+                <w:szCs w:val="16"/>
+              </w:rPr>
               <w:t>void</w:t>
             </w:r>
           </w:p>
@@ -449,17 +851,41 @@
         <w:tc>
           <w:tcPr>
             <w:cnfStyle w:val="001000000000" w:firstRow="0" w:lastRow="0" w:firstColumn="1" w:lastColumn="0" w:oddVBand="0" w:evenVBand="0" w:oddHBand="0" w:evenHBand="0" w:firstRowFirstColumn="0" w:firstRowLastColumn="0" w:lastRowFirstColumn="0" w:lastRowLastColumn="0"/>
-            <w:tcW w:w="1499" w:type="pct"/>
-          </w:tcPr>
-          <w:p>
-            <w:pPr>
-              <w:rPr>
-                <w:b w:val="0"/>
-              </w:rPr>
-            </w:pPr>
-            <w:r>
-              <w:rPr>
-                <w:b w:val="0"/>
+            <w:tcW w:w="809" w:type="pct"/>
+          </w:tcPr>
+          <w:p>
+            <w:pPr>
+              <w:rPr>
+                <w:sz w:val="16"/>
+                <w:szCs w:val="16"/>
+              </w:rPr>
+            </w:pPr>
+            <w:r>
+              <w:rPr>
+                <w:sz w:val="16"/>
+                <w:szCs w:val="16"/>
+              </w:rPr>
+              <w:t>get past questionnaires</w:t>
+            </w:r>
+          </w:p>
+        </w:tc>
+        <w:tc>
+          <w:tcPr>
+            <w:tcW w:w="1472" w:type="pct"/>
+          </w:tcPr>
+          <w:p>
+            <w:pPr>
+              <w:cnfStyle w:val="000000100000" w:firstRow="0" w:lastRow="0" w:firstColumn="0" w:lastColumn="0" w:oddVBand="0" w:evenVBand="0" w:oddHBand="1" w:evenHBand="0" w:firstRowFirstColumn="0" w:firstRowLastColumn="0" w:lastRowFirstColumn="0" w:lastRowLastColumn="0"/>
+              <w:rPr>
+                <w:b/>
+                <w:sz w:val="16"/>
+                <w:szCs w:val="16"/>
+              </w:rPr>
+            </w:pPr>
+            <w:r>
+              <w:rPr>
+                <w:sz w:val="16"/>
+                <w:szCs w:val="16"/>
               </w:rPr>
               <w:t>/admin/questionnaires/past</w:t>
             </w:r>
@@ -467,39 +893,63 @@
         </w:tc>
         <w:tc>
           <w:tcPr>
-            <w:tcW w:w="561" w:type="pct"/>
+            <w:tcW w:w="515" w:type="pct"/>
           </w:tcPr>
           <w:p>
             <w:pPr>
               <w:cnfStyle w:val="000000100000" w:firstRow="0" w:lastRow="0" w:firstColumn="0" w:lastColumn="0" w:oddVBand="0" w:evenVBand="0" w:oddHBand="1" w:evenHBand="0" w:firstRowFirstColumn="0" w:firstRowLastColumn="0" w:lastRowFirstColumn="0" w:lastRowLastColumn="0"/>
-            </w:pPr>
-            <w:r>
+              <w:rPr>
+                <w:sz w:val="16"/>
+                <w:szCs w:val="16"/>
+              </w:rPr>
+            </w:pPr>
+            <w:r>
+              <w:rPr>
+                <w:sz w:val="16"/>
+                <w:szCs w:val="16"/>
+              </w:rPr>
               <w:t>GET</w:t>
             </w:r>
           </w:p>
         </w:tc>
         <w:tc>
           <w:tcPr>
-            <w:tcW w:w="1253" w:type="pct"/>
+            <w:tcW w:w="1068" w:type="pct"/>
           </w:tcPr>
           <w:p>
             <w:pPr>
               <w:cnfStyle w:val="000000100000" w:firstRow="0" w:lastRow="0" w:firstColumn="0" w:lastColumn="0" w:oddVBand="0" w:evenVBand="0" w:oddHBand="1" w:evenHBand="0" w:firstRowFirstColumn="0" w:firstRowLastColumn="0" w:lastRowFirstColumn="0" w:lastRowLastColumn="0"/>
-            </w:pPr>
-            <w:r>
+              <w:rPr>
+                <w:sz w:val="16"/>
+                <w:szCs w:val="16"/>
+              </w:rPr>
+            </w:pPr>
+            <w:r>
+              <w:rPr>
+                <w:sz w:val="16"/>
+                <w:szCs w:val="16"/>
+              </w:rPr>
               <w:t>-</w:t>
             </w:r>
           </w:p>
         </w:tc>
         <w:tc>
           <w:tcPr>
-            <w:tcW w:w="1687" w:type="pct"/>
+            <w:tcW w:w="1136" w:type="pct"/>
           </w:tcPr>
           <w:p>
             <w:pPr>
               <w:cnfStyle w:val="000000100000" w:firstRow="0" w:lastRow="0" w:firstColumn="0" w:lastColumn="0" w:oddVBand="0" w:evenVBand="0" w:oddHBand="1" w:evenHBand="0" w:firstRowFirstColumn="0" w:firstRowLastColumn="0" w:lastRowFirstColumn="0" w:lastRowLastColumn="0"/>
-            </w:pPr>
-            <w:r>
+              <w:rPr>
+                <w:sz w:val="16"/>
+                <w:szCs w:val="16"/>
+              </w:rPr>
+            </w:pPr>
+            <w:r>
+              <w:rPr>
+                <w:sz w:val="16"/>
+                <w:szCs w:val="16"/>
+              </w:rPr>
               <w:t>List [id, date, title, product]</w:t>
             </w:r>
           </w:p>
@@ -509,59 +959,105 @@
         <w:tc>
           <w:tcPr>
             <w:cnfStyle w:val="001000000000" w:firstRow="0" w:lastRow="0" w:firstColumn="1" w:lastColumn="0" w:oddVBand="0" w:evenVBand="0" w:oddHBand="0" w:evenHBand="0" w:firstRowFirstColumn="0" w:firstRowLastColumn="0" w:lastRowFirstColumn="0" w:lastRowLastColumn="0"/>
-            <w:tcW w:w="1499" w:type="pct"/>
-          </w:tcPr>
-          <w:p>
-            <w:pPr>
-              <w:rPr>
-                <w:b w:val="0"/>
-              </w:rPr>
-            </w:pPr>
-            <w:r>
-              <w:rPr>
-                <w:b w:val="0"/>
+            <w:tcW w:w="809" w:type="pct"/>
+          </w:tcPr>
+          <w:p>
+            <w:pPr>
+              <w:rPr>
+                <w:sz w:val="16"/>
+                <w:szCs w:val="16"/>
+              </w:rPr>
+            </w:pPr>
+            <w:r>
+              <w:rPr>
+                <w:sz w:val="16"/>
+                <w:szCs w:val="16"/>
+              </w:rPr>
+              <w:t>get future questionnaires</w:t>
+            </w:r>
+          </w:p>
+        </w:tc>
+        <w:tc>
+          <w:tcPr>
+            <w:tcW w:w="1472" w:type="pct"/>
+          </w:tcPr>
+          <w:p>
+            <w:pPr>
+              <w:cnfStyle w:val="000000000000" w:firstRow="0" w:lastRow="0" w:firstColumn="0" w:lastColumn="0" w:oddVBand="0" w:evenVBand="0" w:oddHBand="0" w:evenHBand="0" w:firstRowFirstColumn="0" w:firstRowLastColumn="0" w:lastRowFirstColumn="0" w:lastRowLastColumn="0"/>
+              <w:rPr>
+                <w:b/>
+                <w:sz w:val="16"/>
+                <w:szCs w:val="16"/>
+              </w:rPr>
+            </w:pPr>
+            <w:r>
+              <w:rPr>
+                <w:sz w:val="16"/>
+                <w:szCs w:val="16"/>
               </w:rPr>
               <w:t>/admin/questionnaires/future</w:t>
             </w:r>
-            <w:bookmarkStart w:id="0" w:name="_GoBack"/>
-            <w:bookmarkEnd w:id="0"/>
-          </w:p>
-        </w:tc>
-        <w:tc>
-          <w:tcPr>
-            <w:tcW w:w="561" w:type="pct"/>
+          </w:p>
+        </w:tc>
+        <w:tc>
+          <w:tcPr>
+            <w:tcW w:w="515" w:type="pct"/>
           </w:tcPr>
           <w:p>
             <w:pPr>
               <w:cnfStyle w:val="000000000000" w:firstRow="0" w:lastRow="0" w:firstColumn="0" w:lastColumn="0" w:oddVBand="0" w:evenVBand="0" w:oddHBand="0" w:evenHBand="0" w:firstRowFirstColumn="0" w:firstRowLastColumn="0" w:lastRowFirstColumn="0" w:lastRowLastColumn="0"/>
-            </w:pPr>
-            <w:r>
+              <w:rPr>
+                <w:sz w:val="16"/>
+                <w:szCs w:val="16"/>
+              </w:rPr>
+            </w:pPr>
+            <w:r>
+              <w:rPr>
+                <w:sz w:val="16"/>
+                <w:szCs w:val="16"/>
+              </w:rPr>
               <w:t>GET</w:t>
             </w:r>
           </w:p>
         </w:tc>
         <w:tc>
           <w:tcPr>
-            <w:tcW w:w="1253" w:type="pct"/>
+            <w:tcW w:w="1068" w:type="pct"/>
           </w:tcPr>
           <w:p>
             <w:pPr>
               <w:cnfStyle w:val="000000000000" w:firstRow="0" w:lastRow="0" w:firstColumn="0" w:lastColumn="0" w:oddVBand="0" w:evenVBand="0" w:oddHBand="0" w:evenHBand="0" w:firstRowFirstColumn="0" w:firstRowLastColumn="0" w:lastRowFirstColumn="0" w:lastRowLastColumn="0"/>
-            </w:pPr>
-            <w:r>
+              <w:rPr>
+                <w:sz w:val="16"/>
+                <w:szCs w:val="16"/>
+              </w:rPr>
+            </w:pPr>
+            <w:r>
+              <w:rPr>
+                <w:sz w:val="16"/>
+                <w:szCs w:val="16"/>
+              </w:rPr>
               <w:t>-</w:t>
             </w:r>
           </w:p>
         </w:tc>
         <w:tc>
           <w:tcPr>
-            <w:tcW w:w="1687" w:type="pct"/>
+            <w:tcW w:w="1136" w:type="pct"/>
           </w:tcPr>
           <w:p>
             <w:pPr>
               <w:cnfStyle w:val="000000000000" w:firstRow="0" w:lastRow="0" w:firstColumn="0" w:lastColumn="0" w:oddVBand="0" w:evenVBand="0" w:oddHBand="0" w:evenHBand="0" w:firstRowFirstColumn="0" w:firstRowLastColumn="0" w:lastRowFirstColumn="0" w:lastRowLastColumn="0"/>
-            </w:pPr>
-            <w:r>
+              <w:rPr>
+                <w:sz w:val="16"/>
+                <w:szCs w:val="16"/>
+              </w:rPr>
+            </w:pPr>
+            <w:r>
+              <w:rPr>
+                <w:sz w:val="16"/>
+                <w:szCs w:val="16"/>
+              </w:rPr>
               <w:t>List [id, date, title, product]</w:t>
             </w:r>
           </w:p>
@@ -574,17 +1070,41 @@
         <w:tc>
           <w:tcPr>
             <w:cnfStyle w:val="001000000000" w:firstRow="0" w:lastRow="0" w:firstColumn="1" w:lastColumn="0" w:oddVBand="0" w:evenVBand="0" w:oddHBand="0" w:evenHBand="0" w:firstRowFirstColumn="0" w:firstRowLastColumn="0" w:lastRowFirstColumn="0" w:lastRowLastColumn="0"/>
-            <w:tcW w:w="1499" w:type="pct"/>
-          </w:tcPr>
-          <w:p>
-            <w:pPr>
-              <w:rPr>
-                <w:b w:val="0"/>
-              </w:rPr>
-            </w:pPr>
-            <w:r>
-              <w:rPr>
-                <w:b w:val="0"/>
+            <w:tcW w:w="809" w:type="pct"/>
+          </w:tcPr>
+          <w:p>
+            <w:pPr>
+              <w:rPr>
+                <w:sz w:val="16"/>
+                <w:szCs w:val="16"/>
+              </w:rPr>
+            </w:pPr>
+            <w:r>
+              <w:rPr>
+                <w:sz w:val="16"/>
+                <w:szCs w:val="16"/>
+              </w:rPr>
+              <w:t>delete PAST questionnaire</w:t>
+            </w:r>
+          </w:p>
+        </w:tc>
+        <w:tc>
+          <w:tcPr>
+            <w:tcW w:w="1472" w:type="pct"/>
+          </w:tcPr>
+          <w:p>
+            <w:pPr>
+              <w:cnfStyle w:val="000000100000" w:firstRow="0" w:lastRow="0" w:firstColumn="0" w:lastColumn="0" w:oddVBand="0" w:evenVBand="0" w:oddHBand="1" w:evenHBand="0" w:firstRowFirstColumn="0" w:firstRowLastColumn="0" w:lastRowFirstColumn="0" w:lastRowLastColumn="0"/>
+              <w:rPr>
+                <w:b/>
+                <w:sz w:val="16"/>
+                <w:szCs w:val="16"/>
+              </w:rPr>
+            </w:pPr>
+            <w:r>
+              <w:rPr>
+                <w:sz w:val="16"/>
+                <w:szCs w:val="16"/>
               </w:rPr>
               <w:t>/admin/questionnaires/{id}</w:t>
             </w:r>
@@ -592,39 +1112,63 @@
         </w:tc>
         <w:tc>
           <w:tcPr>
-            <w:tcW w:w="561" w:type="pct"/>
+            <w:tcW w:w="515" w:type="pct"/>
           </w:tcPr>
           <w:p>
             <w:pPr>
               <w:cnfStyle w:val="000000100000" w:firstRow="0" w:lastRow="0" w:firstColumn="0" w:lastColumn="0" w:oddVBand="0" w:evenVBand="0" w:oddHBand="1" w:evenHBand="0" w:firstRowFirstColumn="0" w:firstRowLastColumn="0" w:lastRowFirstColumn="0" w:lastRowLastColumn="0"/>
-            </w:pPr>
-            <w:r>
+              <w:rPr>
+                <w:sz w:val="16"/>
+                <w:szCs w:val="16"/>
+              </w:rPr>
+            </w:pPr>
+            <w:r>
+              <w:rPr>
+                <w:sz w:val="16"/>
+                <w:szCs w:val="16"/>
+              </w:rPr>
               <w:t>DELETE</w:t>
             </w:r>
           </w:p>
         </w:tc>
         <w:tc>
           <w:tcPr>
-            <w:tcW w:w="1253" w:type="pct"/>
+            <w:tcW w:w="1068" w:type="pct"/>
           </w:tcPr>
           <w:p>
             <w:pPr>
               <w:cnfStyle w:val="000000100000" w:firstRow="0" w:lastRow="0" w:firstColumn="0" w:lastColumn="0" w:oddVBand="0" w:evenVBand="0" w:oddHBand="1" w:evenHBand="0" w:firstRowFirstColumn="0" w:firstRowLastColumn="0" w:lastRowFirstColumn="0" w:lastRowLastColumn="0"/>
-            </w:pPr>
-            <w:r>
+              <w:rPr>
+                <w:sz w:val="16"/>
+                <w:szCs w:val="16"/>
+              </w:rPr>
+            </w:pPr>
+            <w:r>
+              <w:rPr>
+                <w:sz w:val="16"/>
+                <w:szCs w:val="16"/>
+              </w:rPr>
               <w:t>-</w:t>
             </w:r>
           </w:p>
         </w:tc>
         <w:tc>
           <w:tcPr>
-            <w:tcW w:w="1687" w:type="pct"/>
+            <w:tcW w:w="1136" w:type="pct"/>
           </w:tcPr>
           <w:p>
             <w:pPr>
               <w:cnfStyle w:val="000000100000" w:firstRow="0" w:lastRow="0" w:firstColumn="0" w:lastColumn="0" w:oddVBand="0" w:evenVBand="0" w:oddHBand="1" w:evenHBand="0" w:firstRowFirstColumn="0" w:firstRowLastColumn="0" w:lastRowFirstColumn="0" w:lastRowLastColumn="0"/>
-            </w:pPr>
-            <w:r>
+              <w:rPr>
+                <w:sz w:val="16"/>
+                <w:szCs w:val="16"/>
+              </w:rPr>
+            </w:pPr>
+            <w:r>
+              <w:rPr>
+                <w:sz w:val="16"/>
+                <w:szCs w:val="16"/>
+              </w:rPr>
               <w:t>void</w:t>
             </w:r>
           </w:p>
@@ -634,67 +1178,106 @@
         <w:tc>
           <w:tcPr>
             <w:cnfStyle w:val="001000000000" w:firstRow="0" w:lastRow="0" w:firstColumn="1" w:lastColumn="0" w:oddVBand="0" w:evenVBand="0" w:oddHBand="0" w:evenHBand="0" w:firstRowFirstColumn="0" w:firstRowLastColumn="0" w:lastRowFirstColumn="0" w:lastRowLastColumn="0"/>
-            <w:tcW w:w="1499" w:type="pct"/>
-          </w:tcPr>
-          <w:p>
-            <w:pPr>
-              <w:rPr>
-                <w:b w:val="0"/>
-              </w:rPr>
-            </w:pPr>
-            <w:r>
-              <w:rPr>
-                <w:b w:val="0"/>
-              </w:rPr>
-              <w:t>/user/questionnaire</w:t>
-            </w:r>
-            <w:r>
-              <w:rPr>
-                <w:b w:val="0"/>
-              </w:rPr>
-              <w:t>s</w:t>
-            </w:r>
-          </w:p>
-        </w:tc>
-        <w:tc>
-          <w:tcPr>
-            <w:tcW w:w="561" w:type="pct"/>
+            <w:tcW w:w="809" w:type="pct"/>
+          </w:tcPr>
+          <w:p>
+            <w:pPr>
+              <w:rPr>
+                <w:sz w:val="16"/>
+                <w:szCs w:val="16"/>
+              </w:rPr>
+            </w:pPr>
+            <w:r>
+              <w:rPr>
+                <w:sz w:val="16"/>
+                <w:szCs w:val="16"/>
+              </w:rPr>
+              <w:t>get questionnaire of the day</w:t>
+            </w:r>
+          </w:p>
+        </w:tc>
+        <w:tc>
+          <w:tcPr>
+            <w:tcW w:w="1472" w:type="pct"/>
           </w:tcPr>
           <w:p>
             <w:pPr>
               <w:cnfStyle w:val="000000000000" w:firstRow="0" w:lastRow="0" w:firstColumn="0" w:lastColumn="0" w:oddVBand="0" w:evenVBand="0" w:oddHBand="0" w:evenHBand="0" w:firstRowFirstColumn="0" w:firstRowLastColumn="0" w:lastRowFirstColumn="0" w:lastRowLastColumn="0"/>
-            </w:pPr>
-            <w:r>
+              <w:rPr>
+                <w:b/>
+                <w:sz w:val="16"/>
+                <w:szCs w:val="16"/>
+              </w:rPr>
+            </w:pPr>
+            <w:r>
+              <w:rPr>
+                <w:sz w:val="16"/>
+                <w:szCs w:val="16"/>
+              </w:rPr>
+              <w:t>/user/questionnaires</w:t>
+            </w:r>
+          </w:p>
+        </w:tc>
+        <w:tc>
+          <w:tcPr>
+            <w:tcW w:w="515" w:type="pct"/>
+          </w:tcPr>
+          <w:p>
+            <w:pPr>
+              <w:cnfStyle w:val="000000000000" w:firstRow="0" w:lastRow="0" w:firstColumn="0" w:lastColumn="0" w:oddVBand="0" w:evenVBand="0" w:oddHBand="0" w:evenHBand="0" w:firstRowFirstColumn="0" w:firstRowLastColumn="0" w:lastRowFirstColumn="0" w:lastRowLastColumn="0"/>
+              <w:rPr>
+                <w:sz w:val="16"/>
+                <w:szCs w:val="16"/>
+              </w:rPr>
+            </w:pPr>
+            <w:r>
+              <w:rPr>
+                <w:sz w:val="16"/>
+                <w:szCs w:val="16"/>
+              </w:rPr>
               <w:t>GET</w:t>
             </w:r>
           </w:p>
         </w:tc>
         <w:tc>
           <w:tcPr>
-            <w:tcW w:w="1253" w:type="pct"/>
+            <w:tcW w:w="1068" w:type="pct"/>
           </w:tcPr>
           <w:p>
             <w:pPr>
               <w:cnfStyle w:val="000000000000" w:firstRow="0" w:lastRow="0" w:firstColumn="0" w:lastColumn="0" w:oddVBand="0" w:evenVBand="0" w:oddHBand="0" w:evenHBand="0" w:firstRowFirstColumn="0" w:firstRowLastColumn="0" w:lastRowFirstColumn="0" w:lastRowLastColumn="0"/>
-            </w:pPr>
-            <w:r>
+              <w:rPr>
+                <w:sz w:val="16"/>
+                <w:szCs w:val="16"/>
+              </w:rPr>
+            </w:pPr>
+            <w:r>
+              <w:rPr>
+                <w:sz w:val="16"/>
+                <w:szCs w:val="16"/>
+              </w:rPr>
               <w:t>-</w:t>
             </w:r>
           </w:p>
         </w:tc>
         <w:tc>
           <w:tcPr>
-            <w:tcW w:w="1687" w:type="pct"/>
+            <w:tcW w:w="1136" w:type="pct"/>
           </w:tcPr>
           <w:p>
             <w:pPr>
               <w:cnfStyle w:val="000000000000" w:firstRow="0" w:lastRow="0" w:firstColumn="0" w:lastColumn="0" w:oddVBand="0" w:evenVBand="0" w:oddHBand="0" w:evenHBand="0" w:firstRowFirstColumn="0" w:firstRowLastColumn="0" w:lastRowFirstColumn="0" w:lastRowLastColumn="0"/>
-            </w:pPr>
-            <w:r>
-              <w:t xml:space="preserve">id, title, product(id, name, photo), </w:t>
-            </w:r>
-            <w:r>
-              <w:t>List[question(id, text)]</w:t>
+              <w:rPr>
+                <w:sz w:val="16"/>
+                <w:szCs w:val="16"/>
+              </w:rPr>
+            </w:pPr>
+            <w:r>
+              <w:rPr>
+                <w:sz w:val="16"/>
+                <w:szCs w:val="16"/>
+              </w:rPr>
+              <w:t>id, title, product(id, name, photo), List[question(id, text)]</w:t>
             </w:r>
           </w:p>
         </w:tc>
@@ -706,24 +1289,65 @@
         <w:tc>
           <w:tcPr>
             <w:cnfStyle w:val="001000000000" w:firstRow="0" w:lastRow="0" w:firstColumn="1" w:lastColumn="0" w:oddVBand="0" w:evenVBand="0" w:oddHBand="0" w:evenHBand="0" w:firstRowFirstColumn="0" w:firstRowLastColumn="0" w:lastRowFirstColumn="0" w:lastRowLastColumn="0"/>
-            <w:tcW w:w="1499" w:type="pct"/>
-          </w:tcPr>
-          <w:p>
-            <w:pPr>
-              <w:rPr>
-                <w:b w:val="0"/>
-              </w:rPr>
-            </w:pPr>
-            <w:r>
-              <w:rPr>
-                <w:b w:val="0"/>
+            <w:tcW w:w="809" w:type="pct"/>
+          </w:tcPr>
+          <w:p>
+            <w:pPr>
+              <w:rPr>
+                <w:sz w:val="16"/>
+                <w:szCs w:val="16"/>
+              </w:rPr>
+            </w:pPr>
+            <w:r>
+              <w:rPr>
+                <w:sz w:val="16"/>
+                <w:szCs w:val="16"/>
+              </w:rPr>
+              <w:t xml:space="preserve">get </w:t>
+            </w:r>
+            <w:proofErr w:type="spellStart"/>
+            <w:r>
+              <w:rPr>
+                <w:sz w:val="16"/>
+                <w:szCs w:val="16"/>
+              </w:rPr>
+              <w:t>leaderboard</w:t>
+            </w:r>
+            <w:proofErr w:type="spellEnd"/>
+            <w:r>
+              <w:rPr>
+                <w:sz w:val="16"/>
+                <w:szCs w:val="16"/>
+              </w:rPr>
+              <w:t xml:space="preserve"> (daily + global)</w:t>
+            </w:r>
+          </w:p>
+        </w:tc>
+        <w:tc>
+          <w:tcPr>
+            <w:tcW w:w="1472" w:type="pct"/>
+          </w:tcPr>
+          <w:p>
+            <w:pPr>
+              <w:cnfStyle w:val="000000100000" w:firstRow="0" w:lastRow="0" w:firstColumn="0" w:lastColumn="0" w:oddVBand="0" w:evenVBand="0" w:oddHBand="1" w:evenHBand="0" w:firstRowFirstColumn="0" w:firstRowLastColumn="0" w:lastRowFirstColumn="0" w:lastRowLastColumn="0"/>
+              <w:rPr>
+                <w:b/>
+                <w:sz w:val="16"/>
+                <w:szCs w:val="16"/>
+              </w:rPr>
+            </w:pPr>
+            <w:r>
+              <w:rPr>
+                <w:sz w:val="16"/>
+                <w:szCs w:val="16"/>
               </w:rPr>
               <w:t>/user/questionnaires/</w:t>
             </w:r>
             <w:proofErr w:type="spellStart"/>
             <w:r>
               <w:rPr>
-                <w:b w:val="0"/>
+                <w:sz w:val="16"/>
+                <w:szCs w:val="16"/>
               </w:rPr>
               <w:t>leaderboard</w:t>
             </w:r>
@@ -732,63 +1356,111 @@
         </w:tc>
         <w:tc>
           <w:tcPr>
-            <w:tcW w:w="561" w:type="pct"/>
+            <w:tcW w:w="515" w:type="pct"/>
           </w:tcPr>
           <w:p>
             <w:pPr>
               <w:cnfStyle w:val="000000100000" w:firstRow="0" w:lastRow="0" w:firstColumn="0" w:lastColumn="0" w:oddVBand="0" w:evenVBand="0" w:oddHBand="1" w:evenHBand="0" w:firstRowFirstColumn="0" w:firstRowLastColumn="0" w:lastRowFirstColumn="0" w:lastRowLastColumn="0"/>
-            </w:pPr>
-            <w:r>
+              <w:rPr>
+                <w:sz w:val="16"/>
+                <w:szCs w:val="16"/>
+              </w:rPr>
+            </w:pPr>
+            <w:r>
+              <w:rPr>
+                <w:sz w:val="16"/>
+                <w:szCs w:val="16"/>
+              </w:rPr>
               <w:t>GET</w:t>
             </w:r>
           </w:p>
         </w:tc>
         <w:tc>
           <w:tcPr>
-            <w:tcW w:w="1253" w:type="pct"/>
+            <w:tcW w:w="1068" w:type="pct"/>
           </w:tcPr>
           <w:p>
             <w:pPr>
               <w:cnfStyle w:val="000000100000" w:firstRow="0" w:lastRow="0" w:firstColumn="0" w:lastColumn="0" w:oddVBand="0" w:evenVBand="0" w:oddHBand="1" w:evenHBand="0" w:firstRowFirstColumn="0" w:firstRowLastColumn="0" w:lastRowFirstColumn="0" w:lastRowLastColumn="0"/>
-            </w:pPr>
-            <w:r>
+              <w:rPr>
+                <w:sz w:val="16"/>
+                <w:szCs w:val="16"/>
+              </w:rPr>
+            </w:pPr>
+            <w:r>
+              <w:rPr>
+                <w:sz w:val="16"/>
+                <w:szCs w:val="16"/>
+              </w:rPr>
               <w:t>-</w:t>
             </w:r>
           </w:p>
         </w:tc>
         <w:tc>
           <w:tcPr>
-            <w:tcW w:w="1687" w:type="pct"/>
+            <w:tcW w:w="1136" w:type="pct"/>
           </w:tcPr>
           <w:p>
             <w:pPr>
               <w:cnfStyle w:val="000000100000" w:firstRow="0" w:lastRow="0" w:firstColumn="0" w:lastColumn="0" w:oddVBand="0" w:evenVBand="0" w:oddHBand="1" w:evenHBand="0" w:firstRowFirstColumn="0" w:firstRowLastColumn="0" w:lastRowFirstColumn="0" w:lastRowLastColumn="0"/>
-            </w:pPr>
-            <w:r>
+              <w:rPr>
+                <w:sz w:val="16"/>
+                <w:szCs w:val="16"/>
+              </w:rPr>
+            </w:pPr>
+            <w:r>
+              <w:rPr>
+                <w:sz w:val="16"/>
+                <w:szCs w:val="16"/>
+              </w:rPr>
               <w:t>List[</w:t>
             </w:r>
             <w:proofErr w:type="spellStart"/>
             <w:r>
+              <w:rPr>
+                <w:sz w:val="16"/>
+                <w:szCs w:val="16"/>
+              </w:rPr>
               <w:t>userId</w:t>
             </w:r>
             <w:proofErr w:type="spellEnd"/>
             <w:r>
+              <w:rPr>
+                <w:sz w:val="16"/>
+                <w:szCs w:val="16"/>
+              </w:rPr>
               <w:t xml:space="preserve">, username, </w:t>
             </w:r>
             <w:proofErr w:type="spellStart"/>
             <w:r>
+              <w:rPr>
+                <w:sz w:val="16"/>
+                <w:szCs w:val="16"/>
+              </w:rPr>
               <w:t>dailyPoints</w:t>
             </w:r>
             <w:proofErr w:type="spellEnd"/>
             <w:r>
+              <w:rPr>
+                <w:sz w:val="16"/>
+                <w:szCs w:val="16"/>
+              </w:rPr>
               <w:t xml:space="preserve">, </w:t>
             </w:r>
             <w:proofErr w:type="spellStart"/>
             <w:r>
+              <w:rPr>
+                <w:sz w:val="16"/>
+                <w:szCs w:val="16"/>
+              </w:rPr>
               <w:t>totalPoints</w:t>
             </w:r>
             <w:proofErr w:type="spellEnd"/>
             <w:r>
+              <w:rPr>
+                <w:sz w:val="16"/>
+                <w:szCs w:val="16"/>
+              </w:rPr>
               <w:t>]</w:t>
             </w:r>
           </w:p>
@@ -798,15 +1470,144 @@
         <w:tc>
           <w:tcPr>
             <w:cnfStyle w:val="001000000000" w:firstRow="0" w:lastRow="0" w:firstColumn="1" w:lastColumn="0" w:oddVBand="0" w:evenVBand="0" w:oddHBand="0" w:evenHBand="0" w:firstRowFirstColumn="0" w:firstRowLastColumn="0" w:lastRowFirstColumn="0" w:lastRowLastColumn="0"/>
-            <w:tcW w:w="1" w:type="pct"/>
-            <w:gridSpan w:val="4"/>
-          </w:tcPr>
-          <w:p>
-            <w:pPr>
-              <w:jc w:val="center"/>
-            </w:pPr>
-            <w:r>
-              <w:t>RESPONSE</w:t>
+            <w:tcW w:w="809" w:type="pct"/>
+          </w:tcPr>
+          <w:p>
+            <w:pPr>
+              <w:rPr>
+                <w:sz w:val="16"/>
+                <w:szCs w:val="16"/>
+              </w:rPr>
+            </w:pPr>
+            <w:r>
+              <w:rPr>
+                <w:sz w:val="16"/>
+                <w:szCs w:val="16"/>
+              </w:rPr>
+              <w:t>update questionnaire</w:t>
+            </w:r>
+          </w:p>
+        </w:tc>
+        <w:tc>
+          <w:tcPr>
+            <w:tcW w:w="1472" w:type="pct"/>
+          </w:tcPr>
+          <w:p>
+            <w:pPr>
+              <w:cnfStyle w:val="000000000000" w:firstRow="0" w:lastRow="0" w:firstColumn="0" w:lastColumn="0" w:oddVBand="0" w:evenVBand="0" w:oddHBand="0" w:evenHBand="0" w:firstRowFirstColumn="0" w:firstRowLastColumn="0" w:lastRowFirstColumn="0" w:lastRowLastColumn="0"/>
+              <w:rPr>
+                <w:sz w:val="16"/>
+                <w:szCs w:val="16"/>
+              </w:rPr>
+            </w:pPr>
+            <w:r>
+              <w:rPr>
+                <w:sz w:val="16"/>
+                <w:szCs w:val="16"/>
+              </w:rPr>
+              <w:t>/admin/questionnaires</w:t>
+            </w:r>
+            <w:r>
+              <w:rPr>
+                <w:sz w:val="16"/>
+                <w:szCs w:val="16"/>
+              </w:rPr>
+              <w:t>/{id}</w:t>
+            </w:r>
+          </w:p>
+        </w:tc>
+        <w:tc>
+          <w:tcPr>
+            <w:tcW w:w="515" w:type="pct"/>
+          </w:tcPr>
+          <w:p>
+            <w:pPr>
+              <w:cnfStyle w:val="000000000000" w:firstRow="0" w:lastRow="0" w:firstColumn="0" w:lastColumn="0" w:oddVBand="0" w:evenVBand="0" w:oddHBand="0" w:evenHBand="0" w:firstRowFirstColumn="0" w:firstRowLastColumn="0" w:lastRowFirstColumn="0" w:lastRowLastColumn="0"/>
+              <w:rPr>
+                <w:sz w:val="16"/>
+                <w:szCs w:val="16"/>
+              </w:rPr>
+            </w:pPr>
+            <w:r>
+              <w:rPr>
+                <w:sz w:val="16"/>
+                <w:szCs w:val="16"/>
+              </w:rPr>
+              <w:t>PUT</w:t>
+            </w:r>
+          </w:p>
+        </w:tc>
+        <w:tc>
+          <w:tcPr>
+            <w:tcW w:w="1068" w:type="pct"/>
+          </w:tcPr>
+          <w:p>
+            <w:pPr>
+              <w:cnfStyle w:val="000000000000" w:firstRow="0" w:lastRow="0" w:firstColumn="0" w:lastColumn="0" w:oddVBand="0" w:evenVBand="0" w:oddHBand="0" w:evenHBand="0" w:firstRowFirstColumn="0" w:firstRowLastColumn="0" w:lastRowFirstColumn="0" w:lastRowLastColumn="0"/>
+              <w:rPr>
+                <w:sz w:val="16"/>
+                <w:szCs w:val="16"/>
+              </w:rPr>
+            </w:pPr>
+            <w:r>
+              <w:rPr>
+                <w:sz w:val="16"/>
+                <w:szCs w:val="16"/>
+              </w:rPr>
+              <w:t xml:space="preserve">date, </w:t>
+            </w:r>
+            <w:proofErr w:type="spellStart"/>
+            <w:r>
+              <w:rPr>
+                <w:sz w:val="16"/>
+                <w:szCs w:val="16"/>
+              </w:rPr>
+              <w:t>productId</w:t>
+            </w:r>
+            <w:proofErr w:type="spellEnd"/>
+            <w:r>
+              <w:rPr>
+                <w:sz w:val="16"/>
+                <w:szCs w:val="16"/>
+              </w:rPr>
+              <w:t>, List[</w:t>
+            </w:r>
+            <w:proofErr w:type="spellStart"/>
+            <w:r>
+              <w:rPr>
+                <w:sz w:val="16"/>
+                <w:szCs w:val="16"/>
+              </w:rPr>
+              <w:t>questionId</w:t>
+            </w:r>
+            <w:proofErr w:type="spellEnd"/>
+            <w:r>
+              <w:rPr>
+                <w:sz w:val="16"/>
+                <w:szCs w:val="16"/>
+              </w:rPr>
+              <w:t>]</w:t>
+            </w:r>
+          </w:p>
+        </w:tc>
+        <w:tc>
+          <w:tcPr>
+            <w:tcW w:w="1136" w:type="pct"/>
+          </w:tcPr>
+          <w:p>
+            <w:pPr>
+              <w:cnfStyle w:val="000000000000" w:firstRow="0" w:lastRow="0" w:firstColumn="0" w:lastColumn="0" w:oddVBand="0" w:evenVBand="0" w:oddHBand="0" w:evenHBand="0" w:firstRowFirstColumn="0" w:firstRowLastColumn="0" w:lastRowFirstColumn="0" w:lastRowLastColumn="0"/>
+              <w:rPr>
+                <w:sz w:val="16"/>
+                <w:szCs w:val="16"/>
+              </w:rPr>
+            </w:pPr>
+            <w:r>
+              <w:rPr>
+                <w:sz w:val="16"/>
+                <w:szCs w:val="16"/>
+              </w:rPr>
+              <w:t>void</w:t>
             </w:r>
           </w:p>
         </w:tc>
@@ -818,71 +1619,23 @@
         <w:tc>
           <w:tcPr>
             <w:cnfStyle w:val="001000000000" w:firstRow="0" w:lastRow="0" w:firstColumn="1" w:lastColumn="0" w:oddVBand="0" w:evenVBand="0" w:oddHBand="0" w:evenHBand="0" w:firstRowFirstColumn="0" w:firstRowLastColumn="0" w:lastRowFirstColumn="0" w:lastRowLastColumn="0"/>
-            <w:tcW w:w="1517" w:type="pct"/>
-          </w:tcPr>
-          <w:p>
-            <w:pPr>
-              <w:rPr>
-                <w:b w:val="0"/>
-              </w:rPr>
-            </w:pPr>
-            <w:r>
-              <w:rPr>
-                <w:b w:val="0"/>
-              </w:rPr>
-              <w:t>/user/responses</w:t>
-            </w:r>
-          </w:p>
-        </w:tc>
-        <w:tc>
-          <w:tcPr>
-            <w:tcW w:w="555" w:type="pct"/>
-          </w:tcPr>
-          <w:p>
-            <w:pPr>
-              <w:cnfStyle w:val="000000100000" w:firstRow="0" w:lastRow="0" w:firstColumn="0" w:lastColumn="0" w:oddVBand="0" w:evenVBand="0" w:oddHBand="1" w:evenHBand="0" w:firstRowFirstColumn="0" w:firstRowLastColumn="0" w:lastRowFirstColumn="0" w:lastRowLastColumn="0"/>
-            </w:pPr>
-            <w:r>
-              <w:t>POST</w:t>
-            </w:r>
-          </w:p>
-        </w:tc>
-        <w:tc>
-          <w:tcPr>
-            <w:tcW w:w="1247" w:type="pct"/>
-          </w:tcPr>
-          <w:p>
-            <w:pPr>
-              <w:cnfStyle w:val="000000100000" w:firstRow="0" w:lastRow="0" w:firstColumn="0" w:lastColumn="0" w:oddVBand="0" w:evenVBand="0" w:oddHBand="1" w:evenHBand="0" w:firstRowFirstColumn="0" w:firstRowLastColumn="0" w:lastRowFirstColumn="0" w:lastRowLastColumn="0"/>
-            </w:pPr>
-            <w:proofErr w:type="spellStart"/>
-            <w:r>
-              <w:t>questionnaireId</w:t>
-            </w:r>
-            <w:proofErr w:type="spellEnd"/>
-            <w:r>
-              <w:t>, age, gender, expertise, List[answer(</w:t>
-            </w:r>
-            <w:proofErr w:type="spellStart"/>
-            <w:r>
-              <w:t>questionid</w:t>
-            </w:r>
-            <w:proofErr w:type="spellEnd"/>
-            <w:r>
-              <w:t>, text)]</w:t>
-            </w:r>
-          </w:p>
-        </w:tc>
-        <w:tc>
-          <w:tcPr>
-            <w:tcW w:w="1681" w:type="pct"/>
-          </w:tcPr>
-          <w:p>
-            <w:pPr>
-              <w:cnfStyle w:val="000000100000" w:firstRow="0" w:lastRow="0" w:firstColumn="0" w:lastColumn="0" w:oddVBand="0" w:evenVBand="0" w:oddHBand="1" w:evenHBand="0" w:firstRowFirstColumn="0" w:firstRowLastColumn="0" w:lastRowFirstColumn="0" w:lastRowLastColumn="0"/>
-            </w:pPr>
-            <w:r>
-              <w:t>void</w:t>
+            <w:tcW w:w="5000" w:type="pct"/>
+            <w:gridSpan w:val="5"/>
+          </w:tcPr>
+          <w:p>
+            <w:pPr>
+              <w:jc w:val="center"/>
+              <w:rPr>
+                <w:sz w:val="16"/>
+                <w:szCs w:val="16"/>
+              </w:rPr>
+            </w:pPr>
+            <w:r>
+              <w:rPr>
+                <w:sz w:val="16"/>
+                <w:szCs w:val="16"/>
+              </w:rPr>
+              <w:t>RESPONSE</w:t>
             </w:r>
           </w:p>
         </w:tc>
@@ -891,66 +1644,131 @@
         <w:tc>
           <w:tcPr>
             <w:cnfStyle w:val="001000000000" w:firstRow="0" w:lastRow="0" w:firstColumn="1" w:lastColumn="0" w:oddVBand="0" w:evenVBand="0" w:oddHBand="0" w:evenHBand="0" w:firstRowFirstColumn="0" w:firstRowLastColumn="0" w:lastRowFirstColumn="0" w:lastRowLastColumn="0"/>
-            <w:tcW w:w="1517" w:type="pct"/>
-          </w:tcPr>
-          <w:p>
-            <w:pPr>
-              <w:rPr>
-                <w:b w:val="0"/>
-              </w:rPr>
-            </w:pPr>
-            <w:r>
-              <w:rPr>
-                <w:b w:val="0"/>
-              </w:rPr>
-              <w:t>/admin/questionnaires/{id}/ users/{id}</w:t>
-            </w:r>
-          </w:p>
-        </w:tc>
-        <w:tc>
-          <w:tcPr>
-            <w:tcW w:w="555" w:type="pct"/>
+            <w:tcW w:w="809" w:type="pct"/>
+          </w:tcPr>
+          <w:p>
+            <w:pPr>
+              <w:rPr>
+                <w:sz w:val="16"/>
+                <w:szCs w:val="16"/>
+              </w:rPr>
+            </w:pPr>
+            <w:r>
+              <w:rPr>
+                <w:sz w:val="16"/>
+                <w:szCs w:val="16"/>
+              </w:rPr>
+              <w:t>send response</w:t>
+            </w:r>
+          </w:p>
+        </w:tc>
+        <w:tc>
+          <w:tcPr>
+            <w:tcW w:w="1472" w:type="pct"/>
           </w:tcPr>
           <w:p>
             <w:pPr>
               <w:cnfStyle w:val="000000000000" w:firstRow="0" w:lastRow="0" w:firstColumn="0" w:lastColumn="0" w:oddVBand="0" w:evenVBand="0" w:oddHBand="0" w:evenHBand="0" w:firstRowFirstColumn="0" w:firstRowLastColumn="0" w:lastRowFirstColumn="0" w:lastRowLastColumn="0"/>
-            </w:pPr>
-            <w:r>
-              <w:t>GET</w:t>
-            </w:r>
-          </w:p>
-        </w:tc>
-        <w:tc>
-          <w:tcPr>
-            <w:tcW w:w="1247" w:type="pct"/>
+              <w:rPr>
+                <w:b/>
+                <w:sz w:val="16"/>
+                <w:szCs w:val="16"/>
+              </w:rPr>
+            </w:pPr>
+            <w:r>
+              <w:rPr>
+                <w:sz w:val="16"/>
+                <w:szCs w:val="16"/>
+              </w:rPr>
+              <w:t>/user/responses</w:t>
+            </w:r>
+          </w:p>
+        </w:tc>
+        <w:tc>
+          <w:tcPr>
+            <w:tcW w:w="515" w:type="pct"/>
           </w:tcPr>
           <w:p>
             <w:pPr>
               <w:cnfStyle w:val="000000000000" w:firstRow="0" w:lastRow="0" w:firstColumn="0" w:lastColumn="0" w:oddVBand="0" w:evenVBand="0" w:oddHBand="0" w:evenHBand="0" w:firstRowFirstColumn="0" w:firstRowLastColumn="0" w:lastRowFirstColumn="0" w:lastRowLastColumn="0"/>
-            </w:pPr>
-            <w:r>
-              <w:t>-</w:t>
-            </w:r>
-          </w:p>
-        </w:tc>
-        <w:tc>
-          <w:tcPr>
-            <w:tcW w:w="1681" w:type="pct"/>
+              <w:rPr>
+                <w:sz w:val="16"/>
+                <w:szCs w:val="16"/>
+              </w:rPr>
+            </w:pPr>
+            <w:r>
+              <w:rPr>
+                <w:sz w:val="16"/>
+                <w:szCs w:val="16"/>
+              </w:rPr>
+              <w:t>POST</w:t>
+            </w:r>
+          </w:p>
+        </w:tc>
+        <w:tc>
+          <w:tcPr>
+            <w:tcW w:w="1068" w:type="pct"/>
           </w:tcPr>
           <w:p>
             <w:pPr>
               <w:cnfStyle w:val="000000000000" w:firstRow="0" w:lastRow="0" w:firstColumn="0" w:lastColumn="0" w:oddVBand="0" w:evenVBand="0" w:oddHBand="0" w:evenHBand="0" w:firstRowFirstColumn="0" w:firstRowLastColumn="0" w:lastRowFirstColumn="0" w:lastRowLastColumn="0"/>
-            </w:pPr>
-            <w:r>
-              <w:t>age, gender, expertise, List[answer(</w:t>
-            </w:r>
+              <w:rPr>
+                <w:sz w:val="16"/>
+                <w:szCs w:val="16"/>
+              </w:rPr>
+            </w:pPr>
             <w:proofErr w:type="spellStart"/>
             <w:r>
+              <w:rPr>
+                <w:sz w:val="16"/>
+                <w:szCs w:val="16"/>
+              </w:rPr>
+              <w:t>questionnaireId</w:t>
+            </w:r>
+            <w:proofErr w:type="spellEnd"/>
+            <w:r>
+              <w:rPr>
+                <w:sz w:val="16"/>
+                <w:szCs w:val="16"/>
+              </w:rPr>
+              <w:t>, age, gender, expertise, List[answer(</w:t>
+            </w:r>
+            <w:proofErr w:type="spellStart"/>
+            <w:r>
+              <w:rPr>
+                <w:sz w:val="16"/>
+                <w:szCs w:val="16"/>
+              </w:rPr>
               <w:t>questionid</w:t>
             </w:r>
             <w:proofErr w:type="spellEnd"/>
             <w:r>
+              <w:rPr>
+                <w:sz w:val="16"/>
+                <w:szCs w:val="16"/>
+              </w:rPr>
               <w:t>, text)]</w:t>
+            </w:r>
+          </w:p>
+        </w:tc>
+        <w:tc>
+          <w:tcPr>
+            <w:tcW w:w="1136" w:type="pct"/>
+          </w:tcPr>
+          <w:p>
+            <w:pPr>
+              <w:cnfStyle w:val="000000000000" w:firstRow="0" w:lastRow="0" w:firstColumn="0" w:lastColumn="0" w:oddVBand="0" w:evenVBand="0" w:oddHBand="0" w:evenHBand="0" w:firstRowFirstColumn="0" w:firstRowLastColumn="0" w:lastRowFirstColumn="0" w:lastRowLastColumn="0"/>
+              <w:rPr>
+                <w:sz w:val="16"/>
+                <w:szCs w:val="16"/>
+              </w:rPr>
+            </w:pPr>
+            <w:r>
+              <w:rPr>
+                <w:sz w:val="16"/>
+                <w:szCs w:val="16"/>
+              </w:rPr>
+              <w:t>void</w:t>
             </w:r>
           </w:p>
         </w:tc>
@@ -962,15 +1780,122 @@
         <w:tc>
           <w:tcPr>
             <w:cnfStyle w:val="001000000000" w:firstRow="0" w:lastRow="0" w:firstColumn="1" w:lastColumn="0" w:oddVBand="0" w:evenVBand="0" w:oddHBand="0" w:evenHBand="0" w:firstRowFirstColumn="0" w:firstRowLastColumn="0" w:lastRowFirstColumn="0" w:lastRowLastColumn="0"/>
-            <w:tcW w:w="1" w:type="pct"/>
-            <w:gridSpan w:val="4"/>
-          </w:tcPr>
-          <w:p>
-            <w:pPr>
-              <w:jc w:val="center"/>
-            </w:pPr>
-            <w:r>
-              <w:t>QUESTION</w:t>
+            <w:tcW w:w="809" w:type="pct"/>
+          </w:tcPr>
+          <w:p>
+            <w:pPr>
+              <w:rPr>
+                <w:sz w:val="16"/>
+                <w:szCs w:val="16"/>
+              </w:rPr>
+            </w:pPr>
+            <w:r>
+              <w:rPr>
+                <w:sz w:val="16"/>
+                <w:szCs w:val="16"/>
+              </w:rPr>
+              <w:t>get all responses for questionnaire</w:t>
+            </w:r>
+          </w:p>
+        </w:tc>
+        <w:tc>
+          <w:tcPr>
+            <w:tcW w:w="1472" w:type="pct"/>
+          </w:tcPr>
+          <w:p>
+            <w:pPr>
+              <w:cnfStyle w:val="000000100000" w:firstRow="0" w:lastRow="0" w:firstColumn="0" w:lastColumn="0" w:oddVBand="0" w:evenVBand="0" w:oddHBand="1" w:evenHBand="0" w:firstRowFirstColumn="0" w:firstRowLastColumn="0" w:lastRowFirstColumn="0" w:lastRowLastColumn="0"/>
+              <w:rPr>
+                <w:b/>
+                <w:sz w:val="16"/>
+                <w:szCs w:val="16"/>
+              </w:rPr>
+            </w:pPr>
+            <w:r>
+              <w:rPr>
+                <w:sz w:val="16"/>
+                <w:szCs w:val="16"/>
+              </w:rPr>
+              <w:t>/admin/questionnaires/{id}/ users/{id}</w:t>
+            </w:r>
+          </w:p>
+        </w:tc>
+        <w:tc>
+          <w:tcPr>
+            <w:tcW w:w="515" w:type="pct"/>
+          </w:tcPr>
+          <w:p>
+            <w:pPr>
+              <w:cnfStyle w:val="000000100000" w:firstRow="0" w:lastRow="0" w:firstColumn="0" w:lastColumn="0" w:oddVBand="0" w:evenVBand="0" w:oddHBand="1" w:evenHBand="0" w:firstRowFirstColumn="0" w:firstRowLastColumn="0" w:lastRowFirstColumn="0" w:lastRowLastColumn="0"/>
+              <w:rPr>
+                <w:sz w:val="16"/>
+                <w:szCs w:val="16"/>
+              </w:rPr>
+            </w:pPr>
+            <w:r>
+              <w:rPr>
+                <w:sz w:val="16"/>
+                <w:szCs w:val="16"/>
+              </w:rPr>
+              <w:t>GET</w:t>
+            </w:r>
+          </w:p>
+        </w:tc>
+        <w:tc>
+          <w:tcPr>
+            <w:tcW w:w="1068" w:type="pct"/>
+          </w:tcPr>
+          <w:p>
+            <w:pPr>
+              <w:cnfStyle w:val="000000100000" w:firstRow="0" w:lastRow="0" w:firstColumn="0" w:lastColumn="0" w:oddVBand="0" w:evenVBand="0" w:oddHBand="1" w:evenHBand="0" w:firstRowFirstColumn="0" w:firstRowLastColumn="0" w:lastRowFirstColumn="0" w:lastRowLastColumn="0"/>
+              <w:rPr>
+                <w:sz w:val="16"/>
+                <w:szCs w:val="16"/>
+              </w:rPr>
+            </w:pPr>
+            <w:r>
+              <w:rPr>
+                <w:sz w:val="16"/>
+                <w:szCs w:val="16"/>
+              </w:rPr>
+              <w:t>-</w:t>
+            </w:r>
+          </w:p>
+        </w:tc>
+        <w:tc>
+          <w:tcPr>
+            <w:tcW w:w="1136" w:type="pct"/>
+          </w:tcPr>
+          <w:p>
+            <w:pPr>
+              <w:cnfStyle w:val="000000100000" w:firstRow="0" w:lastRow="0" w:firstColumn="0" w:lastColumn="0" w:oddVBand="0" w:evenVBand="0" w:oddHBand="1" w:evenHBand="0" w:firstRowFirstColumn="0" w:firstRowLastColumn="0" w:lastRowFirstColumn="0" w:lastRowLastColumn="0"/>
+              <w:rPr>
+                <w:sz w:val="16"/>
+                <w:szCs w:val="16"/>
+              </w:rPr>
+            </w:pPr>
+            <w:r>
+              <w:rPr>
+                <w:sz w:val="16"/>
+                <w:szCs w:val="16"/>
+              </w:rPr>
+              <w:t>age, gender, expertise, List[answer(</w:t>
+            </w:r>
+            <w:proofErr w:type="spellStart"/>
+            <w:r>
+              <w:rPr>
+                <w:sz w:val="16"/>
+                <w:szCs w:val="16"/>
+              </w:rPr>
+              <w:t>questionid</w:t>
+            </w:r>
+            <w:proofErr w:type="spellEnd"/>
+            <w:r>
+              <w:rPr>
+                <w:sz w:val="16"/>
+                <w:szCs w:val="16"/>
+              </w:rPr>
+              <w:t>, text)]</w:t>
             </w:r>
           </w:p>
         </w:tc>
@@ -979,58 +1904,23 @@
         <w:tc>
           <w:tcPr>
             <w:cnfStyle w:val="001000000000" w:firstRow="0" w:lastRow="0" w:firstColumn="1" w:lastColumn="0" w:oddVBand="0" w:evenVBand="0" w:oddHBand="0" w:evenHBand="0" w:firstRowFirstColumn="0" w:firstRowLastColumn="0" w:lastRowFirstColumn="0" w:lastRowLastColumn="0"/>
-            <w:tcW w:w="1517" w:type="pct"/>
-          </w:tcPr>
-          <w:p>
-            <w:pPr>
-              <w:rPr>
-                <w:b w:val="0"/>
-              </w:rPr>
-            </w:pPr>
-            <w:r>
-              <w:rPr>
-                <w:b w:val="0"/>
-              </w:rPr>
-              <w:t>/admin/questions</w:t>
-            </w:r>
-          </w:p>
-        </w:tc>
-        <w:tc>
-          <w:tcPr>
-            <w:tcW w:w="561" w:type="pct"/>
-          </w:tcPr>
-          <w:p>
-            <w:pPr>
-              <w:cnfStyle w:val="000000000000" w:firstRow="0" w:lastRow="0" w:firstColumn="0" w:lastColumn="0" w:oddVBand="0" w:evenVBand="0" w:oddHBand="0" w:evenHBand="0" w:firstRowFirstColumn="0" w:firstRowLastColumn="0" w:lastRowFirstColumn="0" w:lastRowLastColumn="0"/>
-            </w:pPr>
-            <w:r>
-              <w:t>POST</w:t>
-            </w:r>
-          </w:p>
-        </w:tc>
-        <w:tc>
-          <w:tcPr>
-            <w:tcW w:w="1253" w:type="pct"/>
-          </w:tcPr>
-          <w:p>
-            <w:pPr>
-              <w:cnfStyle w:val="000000000000" w:firstRow="0" w:lastRow="0" w:firstColumn="0" w:lastColumn="0" w:oddVBand="0" w:evenVBand="0" w:oddHBand="0" w:evenHBand="0" w:firstRowFirstColumn="0" w:firstRowLastColumn="0" w:lastRowFirstColumn="0" w:lastRowLastColumn="0"/>
-            </w:pPr>
-            <w:r>
-              <w:t>text</w:t>
-            </w:r>
-          </w:p>
-        </w:tc>
-        <w:tc>
-          <w:tcPr>
-            <w:tcW w:w="1669" w:type="pct"/>
-          </w:tcPr>
-          <w:p>
-            <w:pPr>
-              <w:cnfStyle w:val="000000000000" w:firstRow="0" w:lastRow="0" w:firstColumn="0" w:lastColumn="0" w:oddVBand="0" w:evenVBand="0" w:oddHBand="0" w:evenHBand="0" w:firstRowFirstColumn="0" w:firstRowLastColumn="0" w:lastRowFirstColumn="0" w:lastRowLastColumn="0"/>
-            </w:pPr>
-            <w:r>
-              <w:t>void</w:t>
+            <w:tcW w:w="5000" w:type="pct"/>
+            <w:gridSpan w:val="5"/>
+          </w:tcPr>
+          <w:p>
+            <w:pPr>
+              <w:jc w:val="center"/>
+              <w:rPr>
+                <w:sz w:val="16"/>
+                <w:szCs w:val="16"/>
+              </w:rPr>
+            </w:pPr>
+            <w:r>
+              <w:rPr>
+                <w:sz w:val="16"/>
+                <w:szCs w:val="16"/>
+              </w:rPr>
+              <w:t>QUESTION</w:t>
             </w:r>
           </w:p>
         </w:tc>
@@ -1042,17 +1932,41 @@
         <w:tc>
           <w:tcPr>
             <w:cnfStyle w:val="001000000000" w:firstRow="0" w:lastRow="0" w:firstColumn="1" w:lastColumn="0" w:oddVBand="0" w:evenVBand="0" w:oddHBand="0" w:evenHBand="0" w:firstRowFirstColumn="0" w:firstRowLastColumn="0" w:lastRowFirstColumn="0" w:lastRowLastColumn="0"/>
-            <w:tcW w:w="1517" w:type="pct"/>
-          </w:tcPr>
-          <w:p>
-            <w:pPr>
-              <w:rPr>
-                <w:b w:val="0"/>
-              </w:rPr>
-            </w:pPr>
-            <w:r>
-              <w:rPr>
-                <w:b w:val="0"/>
+            <w:tcW w:w="809" w:type="pct"/>
+          </w:tcPr>
+          <w:p>
+            <w:pPr>
+              <w:rPr>
+                <w:sz w:val="16"/>
+                <w:szCs w:val="16"/>
+              </w:rPr>
+            </w:pPr>
+            <w:r>
+              <w:rPr>
+                <w:sz w:val="16"/>
+                <w:szCs w:val="16"/>
+              </w:rPr>
+              <w:t>send question</w:t>
+            </w:r>
+          </w:p>
+        </w:tc>
+        <w:tc>
+          <w:tcPr>
+            <w:tcW w:w="1472" w:type="pct"/>
+          </w:tcPr>
+          <w:p>
+            <w:pPr>
+              <w:cnfStyle w:val="000000100000" w:firstRow="0" w:lastRow="0" w:firstColumn="0" w:lastColumn="0" w:oddVBand="0" w:evenVBand="0" w:oddHBand="1" w:evenHBand="0" w:firstRowFirstColumn="0" w:firstRowLastColumn="0" w:lastRowFirstColumn="0" w:lastRowLastColumn="0"/>
+              <w:rPr>
+                <w:b/>
+                <w:sz w:val="16"/>
+                <w:szCs w:val="16"/>
+              </w:rPr>
+            </w:pPr>
+            <w:r>
+              <w:rPr>
+                <w:sz w:val="16"/>
+                <w:szCs w:val="16"/>
               </w:rPr>
               <w:t>/admin/questions</w:t>
             </w:r>
@@ -1060,40 +1974,64 @@
         </w:tc>
         <w:tc>
           <w:tcPr>
-            <w:tcW w:w="561" w:type="pct"/>
+            <w:tcW w:w="515" w:type="pct"/>
           </w:tcPr>
           <w:p>
             <w:pPr>
               <w:cnfStyle w:val="000000100000" w:firstRow="0" w:lastRow="0" w:firstColumn="0" w:lastColumn="0" w:oddVBand="0" w:evenVBand="0" w:oddHBand="1" w:evenHBand="0" w:firstRowFirstColumn="0" w:firstRowLastColumn="0" w:lastRowFirstColumn="0" w:lastRowLastColumn="0"/>
-            </w:pPr>
-            <w:r>
-              <w:t>GET</w:t>
-            </w:r>
-          </w:p>
-        </w:tc>
-        <w:tc>
-          <w:tcPr>
-            <w:tcW w:w="1253" w:type="pct"/>
+              <w:rPr>
+                <w:sz w:val="16"/>
+                <w:szCs w:val="16"/>
+              </w:rPr>
+            </w:pPr>
+            <w:r>
+              <w:rPr>
+                <w:sz w:val="16"/>
+                <w:szCs w:val="16"/>
+              </w:rPr>
+              <w:t>POST</w:t>
+            </w:r>
+          </w:p>
+        </w:tc>
+        <w:tc>
+          <w:tcPr>
+            <w:tcW w:w="1068" w:type="pct"/>
           </w:tcPr>
           <w:p>
             <w:pPr>
               <w:cnfStyle w:val="000000100000" w:firstRow="0" w:lastRow="0" w:firstColumn="0" w:lastColumn="0" w:oddVBand="0" w:evenVBand="0" w:oddHBand="1" w:evenHBand="0" w:firstRowFirstColumn="0" w:firstRowLastColumn="0" w:lastRowFirstColumn="0" w:lastRowLastColumn="0"/>
-            </w:pPr>
-            <w:r>
-              <w:t>-</w:t>
-            </w:r>
-          </w:p>
-        </w:tc>
-        <w:tc>
-          <w:tcPr>
-            <w:tcW w:w="1669" w:type="pct"/>
+              <w:rPr>
+                <w:sz w:val="16"/>
+                <w:szCs w:val="16"/>
+              </w:rPr>
+            </w:pPr>
+            <w:r>
+              <w:rPr>
+                <w:sz w:val="16"/>
+                <w:szCs w:val="16"/>
+              </w:rPr>
+              <w:t>text</w:t>
+            </w:r>
+          </w:p>
+        </w:tc>
+        <w:tc>
+          <w:tcPr>
+            <w:tcW w:w="1136" w:type="pct"/>
           </w:tcPr>
           <w:p>
             <w:pPr>
               <w:cnfStyle w:val="000000100000" w:firstRow="0" w:lastRow="0" w:firstColumn="0" w:lastColumn="0" w:oddVBand="0" w:evenVBand="0" w:oddHBand="1" w:evenHBand="0" w:firstRowFirstColumn="0" w:firstRowLastColumn="0" w:lastRowFirstColumn="0" w:lastRowLastColumn="0"/>
-            </w:pPr>
-            <w:r>
-              <w:t>List[question(id, text)]</w:t>
+              <w:rPr>
+                <w:sz w:val="16"/>
+                <w:szCs w:val="16"/>
+              </w:rPr>
+            </w:pPr>
+            <w:r>
+              <w:rPr>
+                <w:sz w:val="16"/>
+                <w:szCs w:val="16"/>
+              </w:rPr>
+              <w:t>void</w:t>
             </w:r>
           </w:p>
         </w:tc>
@@ -1102,68 +2040,106 @@
         <w:tc>
           <w:tcPr>
             <w:cnfStyle w:val="001000000000" w:firstRow="0" w:lastRow="0" w:firstColumn="1" w:lastColumn="0" w:oddVBand="0" w:evenVBand="0" w:oddHBand="0" w:evenHBand="0" w:firstRowFirstColumn="0" w:firstRowLastColumn="0" w:lastRowFirstColumn="0" w:lastRowLastColumn="0"/>
-            <w:tcW w:w="1517" w:type="pct"/>
-          </w:tcPr>
-          <w:p>
-            <w:pPr>
-              <w:rPr>
-                <w:b w:val="0"/>
-              </w:rPr>
-            </w:pPr>
-            <w:r>
-              <w:rPr>
-                <w:b w:val="0"/>
-              </w:rPr>
-              <w:t>/admin/questionnaires/questions</w:t>
-            </w:r>
-          </w:p>
-        </w:tc>
-        <w:tc>
-          <w:tcPr>
-            <w:tcW w:w="561" w:type="pct"/>
+            <w:tcW w:w="809" w:type="pct"/>
+          </w:tcPr>
+          <w:p>
+            <w:pPr>
+              <w:rPr>
+                <w:sz w:val="16"/>
+                <w:szCs w:val="16"/>
+              </w:rPr>
+            </w:pPr>
+            <w:r>
+              <w:rPr>
+                <w:sz w:val="16"/>
+                <w:szCs w:val="16"/>
+              </w:rPr>
+              <w:t>get questions</w:t>
+            </w:r>
+          </w:p>
+        </w:tc>
+        <w:tc>
+          <w:tcPr>
+            <w:tcW w:w="1472" w:type="pct"/>
           </w:tcPr>
           <w:p>
             <w:pPr>
               <w:cnfStyle w:val="000000000000" w:firstRow="0" w:lastRow="0" w:firstColumn="0" w:lastColumn="0" w:oddVBand="0" w:evenVBand="0" w:oddHBand="0" w:evenHBand="0" w:firstRowFirstColumn="0" w:firstRowLastColumn="0" w:lastRowFirstColumn="0" w:lastRowLastColumn="0"/>
-            </w:pPr>
-            <w:r>
-              <w:t>POST</w:t>
-            </w:r>
-          </w:p>
-        </w:tc>
-        <w:tc>
-          <w:tcPr>
-            <w:tcW w:w="1253" w:type="pct"/>
+              <w:rPr>
+                <w:b/>
+                <w:sz w:val="16"/>
+                <w:szCs w:val="16"/>
+              </w:rPr>
+            </w:pPr>
+            <w:r>
+              <w:rPr>
+                <w:sz w:val="16"/>
+                <w:szCs w:val="16"/>
+              </w:rPr>
+              <w:t>/admin/questions</w:t>
+            </w:r>
+          </w:p>
+        </w:tc>
+        <w:tc>
+          <w:tcPr>
+            <w:tcW w:w="515" w:type="pct"/>
           </w:tcPr>
           <w:p>
             <w:pPr>
               <w:cnfStyle w:val="000000000000" w:firstRow="0" w:lastRow="0" w:firstColumn="0" w:lastColumn="0" w:oddVBand="0" w:evenVBand="0" w:oddHBand="0" w:evenHBand="0" w:firstRowFirstColumn="0" w:firstRowLastColumn="0" w:lastRowFirstColumn="0" w:lastRowLastColumn="0"/>
-            </w:pPr>
-            <w:proofErr w:type="spellStart"/>
-            <w:r>
-              <w:t>questionId</w:t>
-            </w:r>
-            <w:proofErr w:type="spellEnd"/>
-            <w:r>
-              <w:t xml:space="preserve">, </w:t>
-            </w:r>
-            <w:proofErr w:type="spellStart"/>
-            <w:r>
-              <w:t>questionnaireId</w:t>
-            </w:r>
-            <w:proofErr w:type="spellEnd"/>
-          </w:p>
-        </w:tc>
-        <w:tc>
-          <w:tcPr>
-            <w:tcW w:w="1669" w:type="pct"/>
+              <w:rPr>
+                <w:sz w:val="16"/>
+                <w:szCs w:val="16"/>
+              </w:rPr>
+            </w:pPr>
+            <w:r>
+              <w:rPr>
+                <w:sz w:val="16"/>
+                <w:szCs w:val="16"/>
+              </w:rPr>
+              <w:t>GET</w:t>
+            </w:r>
+          </w:p>
+        </w:tc>
+        <w:tc>
+          <w:tcPr>
+            <w:tcW w:w="1068" w:type="pct"/>
           </w:tcPr>
           <w:p>
             <w:pPr>
               <w:cnfStyle w:val="000000000000" w:firstRow="0" w:lastRow="0" w:firstColumn="0" w:lastColumn="0" w:oddVBand="0" w:evenVBand="0" w:oddHBand="0" w:evenHBand="0" w:firstRowFirstColumn="0" w:firstRowLastColumn="0" w:lastRowFirstColumn="0" w:lastRowLastColumn="0"/>
-            </w:pPr>
-            <w:r>
-              <w:t>void</w:t>
+              <w:rPr>
+                <w:sz w:val="16"/>
+                <w:szCs w:val="16"/>
+              </w:rPr>
+            </w:pPr>
+            <w:r>
+              <w:rPr>
+                <w:sz w:val="16"/>
+                <w:szCs w:val="16"/>
+              </w:rPr>
+              <w:t>-</w:t>
+            </w:r>
+          </w:p>
+        </w:tc>
+        <w:tc>
+          <w:tcPr>
+            <w:tcW w:w="1136" w:type="pct"/>
+          </w:tcPr>
+          <w:p>
+            <w:pPr>
+              <w:cnfStyle w:val="000000000000" w:firstRow="0" w:lastRow="0" w:firstColumn="0" w:lastColumn="0" w:oddVBand="0" w:evenVBand="0" w:oddHBand="0" w:evenHBand="0" w:firstRowFirstColumn="0" w:firstRowLastColumn="0" w:lastRowFirstColumn="0" w:lastRowLastColumn="0"/>
+              <w:rPr>
+                <w:sz w:val="16"/>
+                <w:szCs w:val="16"/>
+              </w:rPr>
+            </w:pPr>
+            <w:r>
+              <w:rPr>
+                <w:sz w:val="16"/>
+                <w:szCs w:val="16"/>
+              </w:rPr>
+              <w:t>List[question(id, text)]</w:t>
             </w:r>
           </w:p>
         </w:tc>
@@ -1175,14 +2151,22 @@
         <w:tc>
           <w:tcPr>
             <w:cnfStyle w:val="001000000000" w:firstRow="0" w:lastRow="0" w:firstColumn="1" w:lastColumn="0" w:oddVBand="0" w:evenVBand="0" w:oddHBand="0" w:evenHBand="0" w:firstRowFirstColumn="0" w:firstRowLastColumn="0" w:lastRowFirstColumn="0" w:lastRowLastColumn="0"/>
-            <w:tcW w:w="1" w:type="pct"/>
-            <w:gridSpan w:val="4"/>
+            <w:tcW w:w="5000" w:type="pct"/>
+            <w:gridSpan w:val="5"/>
           </w:tcPr>
           <w:p>
             <w:pPr>
               <w:jc w:val="center"/>
-            </w:pPr>
-            <w:r>
+              <w:rPr>
+                <w:sz w:val="16"/>
+                <w:szCs w:val="16"/>
+              </w:rPr>
+            </w:pPr>
+            <w:r>
+              <w:rPr>
+                <w:sz w:val="16"/>
+                <w:szCs w:val="16"/>
+              </w:rPr>
               <w:t>USER</w:t>
             </w:r>
           </w:p>
@@ -1192,30 +2176,58 @@
         <w:tc>
           <w:tcPr>
             <w:cnfStyle w:val="001000000000" w:firstRow="0" w:lastRow="0" w:firstColumn="1" w:lastColumn="0" w:oddVBand="0" w:evenVBand="0" w:oddHBand="0" w:evenHBand="0" w:firstRowFirstColumn="0" w:firstRowLastColumn="0" w:lastRowFirstColumn="0" w:lastRowLastColumn="0"/>
-            <w:tcW w:w="1517" w:type="pct"/>
-          </w:tcPr>
-          <w:p>
-            <w:pPr>
-              <w:rPr>
-                <w:b w:val="0"/>
-              </w:rPr>
-            </w:pPr>
-            <w:r>
-              <w:rPr>
-                <w:b w:val="0"/>
+            <w:tcW w:w="809" w:type="pct"/>
+          </w:tcPr>
+          <w:p>
+            <w:pPr>
+              <w:rPr>
+                <w:sz w:val="16"/>
+                <w:szCs w:val="16"/>
+              </w:rPr>
+            </w:pPr>
+            <w:r>
+              <w:rPr>
+                <w:sz w:val="16"/>
+                <w:szCs w:val="16"/>
+              </w:rPr>
+              <w:t>get users who cancelled the questionnaire</w:t>
+            </w:r>
+          </w:p>
+        </w:tc>
+        <w:tc>
+          <w:tcPr>
+            <w:tcW w:w="1472" w:type="pct"/>
+          </w:tcPr>
+          <w:p>
+            <w:pPr>
+              <w:cnfStyle w:val="000000000000" w:firstRow="0" w:lastRow="0" w:firstColumn="0" w:lastColumn="0" w:oddVBand="0" w:evenVBand="0" w:oddHBand="0" w:evenHBand="0" w:firstRowFirstColumn="0" w:firstRowLastColumn="0" w:lastRowFirstColumn="0" w:lastRowLastColumn="0"/>
+              <w:rPr>
+                <w:b/>
+                <w:sz w:val="16"/>
+                <w:szCs w:val="16"/>
+              </w:rPr>
+            </w:pPr>
+            <w:r>
+              <w:rPr>
+                <w:sz w:val="16"/>
+                <w:szCs w:val="16"/>
               </w:rPr>
               <w:t>/admin/questionnaires/{id}/users</w:t>
             </w:r>
           </w:p>
           <w:p>
             <w:pPr>
-              <w:rPr>
-                <w:b w:val="0"/>
-              </w:rPr>
-            </w:pPr>
-            <w:r>
-              <w:rPr>
-                <w:b w:val="0"/>
+              <w:cnfStyle w:val="000000000000" w:firstRow="0" w:lastRow="0" w:firstColumn="0" w:lastColumn="0" w:oddVBand="0" w:evenVBand="0" w:oddHBand="0" w:evenHBand="0" w:firstRowFirstColumn="0" w:firstRowLastColumn="0" w:lastRowFirstColumn="0" w:lastRowLastColumn="0"/>
+              <w:rPr>
+                <w:b/>
+                <w:sz w:val="16"/>
+                <w:szCs w:val="16"/>
+              </w:rPr>
+            </w:pPr>
+            <w:r>
+              <w:rPr>
+                <w:sz w:val="16"/>
+                <w:szCs w:val="16"/>
               </w:rPr>
               <w:t>/cancelled</w:t>
             </w:r>
@@ -1223,47 +2235,79 @@
         </w:tc>
         <w:tc>
           <w:tcPr>
-            <w:tcW w:w="561" w:type="pct"/>
+            <w:tcW w:w="515" w:type="pct"/>
           </w:tcPr>
           <w:p>
             <w:pPr>
               <w:cnfStyle w:val="000000000000" w:firstRow="0" w:lastRow="0" w:firstColumn="0" w:lastColumn="0" w:oddVBand="0" w:evenVBand="0" w:oddHBand="0" w:evenHBand="0" w:firstRowFirstColumn="0" w:firstRowLastColumn="0" w:lastRowFirstColumn="0" w:lastRowLastColumn="0"/>
-            </w:pPr>
-            <w:r>
+              <w:rPr>
+                <w:sz w:val="16"/>
+                <w:szCs w:val="16"/>
+              </w:rPr>
+            </w:pPr>
+            <w:r>
+              <w:rPr>
+                <w:sz w:val="16"/>
+                <w:szCs w:val="16"/>
+              </w:rPr>
               <w:t>GET</w:t>
             </w:r>
           </w:p>
         </w:tc>
         <w:tc>
           <w:tcPr>
-            <w:tcW w:w="1253" w:type="pct"/>
+            <w:tcW w:w="1068" w:type="pct"/>
           </w:tcPr>
           <w:p>
             <w:pPr>
               <w:cnfStyle w:val="000000000000" w:firstRow="0" w:lastRow="0" w:firstColumn="0" w:lastColumn="0" w:oddVBand="0" w:evenVBand="0" w:oddHBand="0" w:evenHBand="0" w:firstRowFirstColumn="0" w:firstRowLastColumn="0" w:lastRowFirstColumn="0" w:lastRowLastColumn="0"/>
-            </w:pPr>
-            <w:r>
+              <w:rPr>
+                <w:sz w:val="16"/>
+                <w:szCs w:val="16"/>
+              </w:rPr>
+            </w:pPr>
+            <w:r>
+              <w:rPr>
+                <w:sz w:val="16"/>
+                <w:szCs w:val="16"/>
+              </w:rPr>
               <w:t>-</w:t>
             </w:r>
           </w:p>
         </w:tc>
         <w:tc>
           <w:tcPr>
-            <w:tcW w:w="1669" w:type="pct"/>
+            <w:tcW w:w="1136" w:type="pct"/>
           </w:tcPr>
           <w:p>
             <w:pPr>
               <w:cnfStyle w:val="000000000000" w:firstRow="0" w:lastRow="0" w:firstColumn="0" w:lastColumn="0" w:oddVBand="0" w:evenVBand="0" w:oddHBand="0" w:evenHBand="0" w:firstRowFirstColumn="0" w:firstRowLastColumn="0" w:lastRowFirstColumn="0" w:lastRowLastColumn="0"/>
-            </w:pPr>
-            <w:r>
+              <w:rPr>
+                <w:sz w:val="16"/>
+                <w:szCs w:val="16"/>
+              </w:rPr>
+            </w:pPr>
+            <w:r>
+              <w:rPr>
+                <w:sz w:val="16"/>
+                <w:szCs w:val="16"/>
+              </w:rPr>
               <w:t>List[</w:t>
             </w:r>
             <w:proofErr w:type="spellStart"/>
             <w:r>
+              <w:rPr>
+                <w:sz w:val="16"/>
+                <w:szCs w:val="16"/>
+              </w:rPr>
               <w:t>userId</w:t>
             </w:r>
             <w:proofErr w:type="spellEnd"/>
             <w:r>
+              <w:rPr>
+                <w:sz w:val="16"/>
+                <w:szCs w:val="16"/>
+              </w:rPr>
               <w:t>, username, email]</w:t>
             </w:r>
           </w:p>
@@ -1276,184 +2320,148 @@
         <w:tc>
           <w:tcPr>
             <w:cnfStyle w:val="001000000000" w:firstRow="0" w:lastRow="0" w:firstColumn="1" w:lastColumn="0" w:oddVBand="0" w:evenVBand="0" w:oddHBand="0" w:evenHBand="0" w:firstRowFirstColumn="0" w:firstRowLastColumn="0" w:lastRowFirstColumn="0" w:lastRowLastColumn="0"/>
-            <w:tcW w:w="1517" w:type="pct"/>
-          </w:tcPr>
-          <w:p>
-            <w:pPr>
-              <w:rPr>
-                <w:b w:val="0"/>
-              </w:rPr>
-            </w:pPr>
-            <w:r>
-              <w:rPr>
-                <w:b w:val="0"/>
+            <w:tcW w:w="809" w:type="pct"/>
+          </w:tcPr>
+          <w:p>
+            <w:pPr>
+              <w:rPr>
+                <w:sz w:val="16"/>
+                <w:szCs w:val="16"/>
+              </w:rPr>
+            </w:pPr>
+            <w:r>
+              <w:rPr>
+                <w:sz w:val="16"/>
+                <w:szCs w:val="16"/>
+              </w:rPr>
+              <w:t>get users who submitted the questionnaire</w:t>
+            </w:r>
+          </w:p>
+        </w:tc>
+        <w:tc>
+          <w:tcPr>
+            <w:tcW w:w="1472" w:type="pct"/>
+          </w:tcPr>
+          <w:p>
+            <w:pPr>
+              <w:cnfStyle w:val="000000100000" w:firstRow="0" w:lastRow="0" w:firstColumn="0" w:lastColumn="0" w:oddVBand="0" w:evenVBand="0" w:oddHBand="1" w:evenHBand="0" w:firstRowFirstColumn="0" w:firstRowLastColumn="0" w:lastRowFirstColumn="0" w:lastRowLastColumn="0"/>
+              <w:rPr>
+                <w:b/>
+                <w:sz w:val="16"/>
+                <w:szCs w:val="16"/>
+              </w:rPr>
+            </w:pPr>
+            <w:r>
+              <w:rPr>
+                <w:sz w:val="16"/>
+                <w:szCs w:val="16"/>
               </w:rPr>
               <w:t>/admin/questionnaires/{id}/users</w:t>
             </w:r>
           </w:p>
           <w:p>
             <w:pPr>
-              <w:rPr>
-                <w:b w:val="0"/>
-              </w:rPr>
-            </w:pPr>
-            <w:r>
-              <w:rPr>
-                <w:b w:val="0"/>
-              </w:rPr>
-              <w:t>/</w:t>
-            </w:r>
-            <w:r>
-              <w:rPr>
-                <w:b w:val="0"/>
-              </w:rPr>
-              <w:t>sent</w:t>
-            </w:r>
-          </w:p>
-        </w:tc>
-        <w:tc>
-          <w:tcPr>
-            <w:tcW w:w="561" w:type="pct"/>
-          </w:tcPr>
-          <w:p>
-            <w:pPr>
               <w:cnfStyle w:val="000000100000" w:firstRow="0" w:lastRow="0" w:firstColumn="0" w:lastColumn="0" w:oddVBand="0" w:evenVBand="0" w:oddHBand="1" w:evenHBand="0" w:firstRowFirstColumn="0" w:firstRowLastColumn="0" w:lastRowFirstColumn="0" w:lastRowLastColumn="0"/>
-            </w:pPr>
-            <w:r>
+              <w:rPr>
+                <w:b/>
+                <w:sz w:val="16"/>
+                <w:szCs w:val="16"/>
+              </w:rPr>
+            </w:pPr>
+            <w:r>
+              <w:rPr>
+                <w:sz w:val="16"/>
+                <w:szCs w:val="16"/>
+              </w:rPr>
+              <w:t>/sent</w:t>
+            </w:r>
+          </w:p>
+        </w:tc>
+        <w:tc>
+          <w:tcPr>
+            <w:tcW w:w="515" w:type="pct"/>
+          </w:tcPr>
+          <w:p>
+            <w:pPr>
+              <w:cnfStyle w:val="000000100000" w:firstRow="0" w:lastRow="0" w:firstColumn="0" w:lastColumn="0" w:oddVBand="0" w:evenVBand="0" w:oddHBand="1" w:evenHBand="0" w:firstRowFirstColumn="0" w:firstRowLastColumn="0" w:lastRowFirstColumn="0" w:lastRowLastColumn="0"/>
+              <w:rPr>
+                <w:sz w:val="16"/>
+                <w:szCs w:val="16"/>
+              </w:rPr>
+            </w:pPr>
+            <w:r>
+              <w:rPr>
+                <w:sz w:val="16"/>
+                <w:szCs w:val="16"/>
+              </w:rPr>
               <w:t>GET</w:t>
             </w:r>
           </w:p>
         </w:tc>
         <w:tc>
           <w:tcPr>
-            <w:tcW w:w="1253" w:type="pct"/>
+            <w:tcW w:w="1068" w:type="pct"/>
           </w:tcPr>
           <w:p>
             <w:pPr>
               <w:cnfStyle w:val="000000100000" w:firstRow="0" w:lastRow="0" w:firstColumn="0" w:lastColumn="0" w:oddVBand="0" w:evenVBand="0" w:oddHBand="1" w:evenHBand="0" w:firstRowFirstColumn="0" w:firstRowLastColumn="0" w:lastRowFirstColumn="0" w:lastRowLastColumn="0"/>
-            </w:pPr>
-            <w:r>
+              <w:rPr>
+                <w:sz w:val="16"/>
+                <w:szCs w:val="16"/>
+              </w:rPr>
+            </w:pPr>
+            <w:r>
+              <w:rPr>
+                <w:sz w:val="16"/>
+                <w:szCs w:val="16"/>
+              </w:rPr>
               <w:t>-</w:t>
             </w:r>
           </w:p>
         </w:tc>
         <w:tc>
           <w:tcPr>
-            <w:tcW w:w="1669" w:type="pct"/>
+            <w:tcW w:w="1136" w:type="pct"/>
           </w:tcPr>
           <w:p>
             <w:pPr>
               <w:cnfStyle w:val="000000100000" w:firstRow="0" w:lastRow="0" w:firstColumn="0" w:lastColumn="0" w:oddVBand="0" w:evenVBand="0" w:oddHBand="1" w:evenHBand="0" w:firstRowFirstColumn="0" w:firstRowLastColumn="0" w:lastRowFirstColumn="0" w:lastRowLastColumn="0"/>
-            </w:pPr>
-            <w:r>
+              <w:rPr>
+                <w:sz w:val="16"/>
+                <w:szCs w:val="16"/>
+              </w:rPr>
+            </w:pPr>
+            <w:r>
+              <w:rPr>
+                <w:sz w:val="16"/>
+                <w:szCs w:val="16"/>
+              </w:rPr>
               <w:t>List[</w:t>
             </w:r>
             <w:proofErr w:type="spellStart"/>
             <w:r>
+              <w:rPr>
+                <w:sz w:val="16"/>
+                <w:szCs w:val="16"/>
+              </w:rPr>
               <w:t>userId</w:t>
             </w:r>
             <w:proofErr w:type="spellEnd"/>
             <w:r>
+              <w:rPr>
+                <w:sz w:val="16"/>
+                <w:szCs w:val="16"/>
+              </w:rPr>
               <w:t>, username, email]</w:t>
             </w:r>
-          </w:p>
-        </w:tc>
-      </w:tr>
-      <w:tr>
-        <w:tc>
-          <w:tcPr>
-            <w:cnfStyle w:val="001000000000" w:firstRow="0" w:lastRow="0" w:firstColumn="1" w:lastColumn="0" w:oddVBand="0" w:evenVBand="0" w:oddHBand="0" w:evenHBand="0" w:firstRowFirstColumn="0" w:firstRowLastColumn="0" w:lastRowFirstColumn="0" w:lastRowLastColumn="0"/>
-            <w:tcW w:w="1517" w:type="pct"/>
-          </w:tcPr>
-          <w:p>
-            <w:pPr>
-              <w:rPr>
-                <w:b w:val="0"/>
-              </w:rPr>
-            </w:pPr>
-          </w:p>
-        </w:tc>
-        <w:tc>
-          <w:tcPr>
-            <w:tcW w:w="561" w:type="pct"/>
-          </w:tcPr>
-          <w:p>
-            <w:pPr>
-              <w:cnfStyle w:val="000000000000" w:firstRow="0" w:lastRow="0" w:firstColumn="0" w:lastColumn="0" w:oddVBand="0" w:evenVBand="0" w:oddHBand="0" w:evenHBand="0" w:firstRowFirstColumn="0" w:firstRowLastColumn="0" w:lastRowFirstColumn="0" w:lastRowLastColumn="0"/>
-            </w:pPr>
-          </w:p>
-        </w:tc>
-        <w:tc>
-          <w:tcPr>
-            <w:tcW w:w="1253" w:type="pct"/>
-          </w:tcPr>
-          <w:p>
-            <w:pPr>
-              <w:cnfStyle w:val="000000000000" w:firstRow="0" w:lastRow="0" w:firstColumn="0" w:lastColumn="0" w:oddVBand="0" w:evenVBand="0" w:oddHBand="0" w:evenHBand="0" w:firstRowFirstColumn="0" w:firstRowLastColumn="0" w:lastRowFirstColumn="0" w:lastRowLastColumn="0"/>
-            </w:pPr>
-          </w:p>
-        </w:tc>
-        <w:tc>
-          <w:tcPr>
-            <w:tcW w:w="1669" w:type="pct"/>
-          </w:tcPr>
-          <w:p>
-            <w:pPr>
-              <w:cnfStyle w:val="000000000000" w:firstRow="0" w:lastRow="0" w:firstColumn="0" w:lastColumn="0" w:oddVBand="0" w:evenVBand="0" w:oddHBand="0" w:evenHBand="0" w:firstRowFirstColumn="0" w:firstRowLastColumn="0" w:lastRowFirstColumn="0" w:lastRowLastColumn="0"/>
-            </w:pPr>
-          </w:p>
-        </w:tc>
-      </w:tr>
-      <w:tr>
-        <w:trPr>
-          <w:cnfStyle w:val="000000100000" w:firstRow="0" w:lastRow="0" w:firstColumn="0" w:lastColumn="0" w:oddVBand="0" w:evenVBand="0" w:oddHBand="1" w:evenHBand="0" w:firstRowFirstColumn="0" w:firstRowLastColumn="0" w:lastRowFirstColumn="0" w:lastRowLastColumn="0"/>
-        </w:trPr>
-        <w:tc>
-          <w:tcPr>
-            <w:cnfStyle w:val="001000000000" w:firstRow="0" w:lastRow="0" w:firstColumn="1" w:lastColumn="0" w:oddVBand="0" w:evenVBand="0" w:oddHBand="0" w:evenHBand="0" w:firstRowFirstColumn="0" w:firstRowLastColumn="0" w:lastRowFirstColumn="0" w:lastRowLastColumn="0"/>
-            <w:tcW w:w="1517" w:type="pct"/>
-          </w:tcPr>
-          <w:p>
-            <w:pPr>
-              <w:rPr>
-                <w:b w:val="0"/>
-              </w:rPr>
-            </w:pPr>
-          </w:p>
-        </w:tc>
-        <w:tc>
-          <w:tcPr>
-            <w:tcW w:w="561" w:type="pct"/>
-          </w:tcPr>
-          <w:p>
-            <w:pPr>
-              <w:cnfStyle w:val="000000100000" w:firstRow="0" w:lastRow="0" w:firstColumn="0" w:lastColumn="0" w:oddVBand="0" w:evenVBand="0" w:oddHBand="1" w:evenHBand="0" w:firstRowFirstColumn="0" w:firstRowLastColumn="0" w:lastRowFirstColumn="0" w:lastRowLastColumn="0"/>
-            </w:pPr>
-          </w:p>
-        </w:tc>
-        <w:tc>
-          <w:tcPr>
-            <w:tcW w:w="1253" w:type="pct"/>
-          </w:tcPr>
-          <w:p>
-            <w:pPr>
-              <w:cnfStyle w:val="000000100000" w:firstRow="0" w:lastRow="0" w:firstColumn="0" w:lastColumn="0" w:oddVBand="0" w:evenVBand="0" w:oddHBand="1" w:evenHBand="0" w:firstRowFirstColumn="0" w:firstRowLastColumn="0" w:lastRowFirstColumn="0" w:lastRowLastColumn="0"/>
-            </w:pPr>
-          </w:p>
-        </w:tc>
-        <w:tc>
-          <w:tcPr>
-            <w:tcW w:w="1669" w:type="pct"/>
-          </w:tcPr>
-          <w:p>
-            <w:pPr>
-              <w:cnfStyle w:val="000000100000" w:firstRow="0" w:lastRow="0" w:firstColumn="0" w:lastColumn="0" w:oddVBand="0" w:evenVBand="0" w:oddHBand="1" w:evenHBand="0" w:firstRowFirstColumn="0" w:firstRowLastColumn="0" w:lastRowFirstColumn="0" w:lastRowLastColumn="0"/>
-            </w:pPr>
           </w:p>
         </w:tc>
       </w:tr>
     </w:tbl>
-    <w:p/>
+    <w:p>
+      <w:bookmarkStart w:id="0" w:name="_GoBack"/>
+      <w:bookmarkEnd w:id="0"/>
+    </w:p>
     <w:sectPr>
       <w:pgSz w:w="11906" w:h="16838"/>
       <w:pgMar w:top="1417" w:right="1134" w:bottom="1134" w:left="1134" w:header="708" w:footer="708" w:gutter="0"/>

</xml_diff>

<commit_message>
added log to login
</commit_message>
<xml_diff>
--- a/DTO Table.docx
+++ b/DTO Table.docx
@@ -1619,6 +1619,113 @@
         <w:tc>
           <w:tcPr>
             <w:cnfStyle w:val="001000000000" w:firstRow="0" w:lastRow="0" w:firstColumn="1" w:lastColumn="0" w:oddVBand="0" w:evenVBand="0" w:oddHBand="0" w:evenHBand="0" w:firstRowFirstColumn="0" w:firstRowLastColumn="0" w:lastRowFirstColumn="0" w:lastRowLastColumn="0"/>
+            <w:tcW w:w="809" w:type="pct"/>
+          </w:tcPr>
+          <w:p>
+            <w:pPr>
+              <w:rPr>
+                <w:sz w:val="16"/>
+                <w:szCs w:val="16"/>
+              </w:rPr>
+            </w:pPr>
+            <w:r>
+              <w:rPr>
+                <w:sz w:val="16"/>
+                <w:szCs w:val="16"/>
+              </w:rPr>
+              <w:t>cancel questionnaire (for logs)</w:t>
+            </w:r>
+          </w:p>
+        </w:tc>
+        <w:tc>
+          <w:tcPr>
+            <w:tcW w:w="1472" w:type="pct"/>
+          </w:tcPr>
+          <w:p>
+            <w:pPr>
+              <w:cnfStyle w:val="000000100000" w:firstRow="0" w:lastRow="0" w:firstColumn="0" w:lastColumn="0" w:oddVBand="0" w:evenVBand="0" w:oddHBand="1" w:evenHBand="0" w:firstRowFirstColumn="0" w:firstRowLastColumn="0" w:lastRowFirstColumn="0" w:lastRowLastColumn="0"/>
+              <w:rPr>
+                <w:sz w:val="16"/>
+                <w:szCs w:val="16"/>
+              </w:rPr>
+            </w:pPr>
+            <w:r>
+              <w:rPr>
+                <w:sz w:val="16"/>
+                <w:szCs w:val="16"/>
+              </w:rPr>
+              <w:t>/user/questionnaires/cancel</w:t>
+            </w:r>
+          </w:p>
+        </w:tc>
+        <w:tc>
+          <w:tcPr>
+            <w:tcW w:w="515" w:type="pct"/>
+          </w:tcPr>
+          <w:p>
+            <w:pPr>
+              <w:cnfStyle w:val="000000100000" w:firstRow="0" w:lastRow="0" w:firstColumn="0" w:lastColumn="0" w:oddVBand="0" w:evenVBand="0" w:oddHBand="1" w:evenHBand="0" w:firstRowFirstColumn="0" w:firstRowLastColumn="0" w:lastRowFirstColumn="0" w:lastRowLastColumn="0"/>
+              <w:rPr>
+                <w:sz w:val="16"/>
+                <w:szCs w:val="16"/>
+              </w:rPr>
+            </w:pPr>
+            <w:r>
+              <w:rPr>
+                <w:sz w:val="16"/>
+                <w:szCs w:val="16"/>
+              </w:rPr>
+              <w:t>POST</w:t>
+            </w:r>
+          </w:p>
+        </w:tc>
+        <w:tc>
+          <w:tcPr>
+            <w:tcW w:w="1068" w:type="pct"/>
+          </w:tcPr>
+          <w:p>
+            <w:pPr>
+              <w:cnfStyle w:val="000000100000" w:firstRow="0" w:lastRow="0" w:firstColumn="0" w:lastColumn="0" w:oddVBand="0" w:evenVBand="0" w:oddHBand="1" w:evenHBand="0" w:firstRowFirstColumn="0" w:firstRowLastColumn="0" w:lastRowFirstColumn="0" w:lastRowLastColumn="0"/>
+              <w:rPr>
+                <w:sz w:val="16"/>
+                <w:szCs w:val="16"/>
+              </w:rPr>
+            </w:pPr>
+            <w:r>
+              <w:rPr>
+                <w:sz w:val="16"/>
+                <w:szCs w:val="16"/>
+              </w:rPr>
+              <w:t>-</w:t>
+            </w:r>
+          </w:p>
+        </w:tc>
+        <w:tc>
+          <w:tcPr>
+            <w:tcW w:w="1136" w:type="pct"/>
+          </w:tcPr>
+          <w:p>
+            <w:pPr>
+              <w:cnfStyle w:val="000000100000" w:firstRow="0" w:lastRow="0" w:firstColumn="0" w:lastColumn="0" w:oddVBand="0" w:evenVBand="0" w:oddHBand="1" w:evenHBand="0" w:firstRowFirstColumn="0" w:firstRowLastColumn="0" w:lastRowFirstColumn="0" w:lastRowLastColumn="0"/>
+              <w:rPr>
+                <w:sz w:val="16"/>
+                <w:szCs w:val="16"/>
+              </w:rPr>
+            </w:pPr>
+            <w:r>
+              <w:rPr>
+                <w:sz w:val="16"/>
+                <w:szCs w:val="16"/>
+              </w:rPr>
+              <w:t>-</w:t>
+            </w:r>
+          </w:p>
+        </w:tc>
+      </w:tr>
+      <w:tr>
+        <w:tc>
+          <w:tcPr>
+            <w:cnfStyle w:val="001000000000" w:firstRow="0" w:lastRow="0" w:firstColumn="1" w:lastColumn="0" w:oddVBand="0" w:evenVBand="0" w:oddHBand="0" w:evenHBand="0" w:firstRowFirstColumn="0" w:firstRowLastColumn="0" w:lastRowFirstColumn="0" w:lastRowLastColumn="0"/>
             <w:tcW w:w="5000" w:type="pct"/>
             <w:gridSpan w:val="5"/>
           </w:tcPr>
@@ -1636,139 +1743,6 @@
                 <w:szCs w:val="16"/>
               </w:rPr>
               <w:t>RESPONSE</w:t>
-            </w:r>
-          </w:p>
-        </w:tc>
-      </w:tr>
-      <w:tr>
-        <w:tc>
-          <w:tcPr>
-            <w:cnfStyle w:val="001000000000" w:firstRow="0" w:lastRow="0" w:firstColumn="1" w:lastColumn="0" w:oddVBand="0" w:evenVBand="0" w:oddHBand="0" w:evenHBand="0" w:firstRowFirstColumn="0" w:firstRowLastColumn="0" w:lastRowFirstColumn="0" w:lastRowLastColumn="0"/>
-            <w:tcW w:w="809" w:type="pct"/>
-          </w:tcPr>
-          <w:p>
-            <w:pPr>
-              <w:rPr>
-                <w:sz w:val="16"/>
-                <w:szCs w:val="16"/>
-              </w:rPr>
-            </w:pPr>
-            <w:r>
-              <w:rPr>
-                <w:sz w:val="16"/>
-                <w:szCs w:val="16"/>
-              </w:rPr>
-              <w:t>send response</w:t>
-            </w:r>
-          </w:p>
-        </w:tc>
-        <w:tc>
-          <w:tcPr>
-            <w:tcW w:w="1472" w:type="pct"/>
-          </w:tcPr>
-          <w:p>
-            <w:pPr>
-              <w:cnfStyle w:val="000000000000" w:firstRow="0" w:lastRow="0" w:firstColumn="0" w:lastColumn="0" w:oddVBand="0" w:evenVBand="0" w:oddHBand="0" w:evenHBand="0" w:firstRowFirstColumn="0" w:firstRowLastColumn="0" w:lastRowFirstColumn="0" w:lastRowLastColumn="0"/>
-              <w:rPr>
-                <w:b/>
-                <w:sz w:val="16"/>
-                <w:szCs w:val="16"/>
-              </w:rPr>
-            </w:pPr>
-            <w:r>
-              <w:rPr>
-                <w:sz w:val="16"/>
-                <w:szCs w:val="16"/>
-              </w:rPr>
-              <w:t>/user/responses</w:t>
-            </w:r>
-          </w:p>
-        </w:tc>
-        <w:tc>
-          <w:tcPr>
-            <w:tcW w:w="515" w:type="pct"/>
-          </w:tcPr>
-          <w:p>
-            <w:pPr>
-              <w:cnfStyle w:val="000000000000" w:firstRow="0" w:lastRow="0" w:firstColumn="0" w:lastColumn="0" w:oddVBand="0" w:evenVBand="0" w:oddHBand="0" w:evenHBand="0" w:firstRowFirstColumn="0" w:firstRowLastColumn="0" w:lastRowFirstColumn="0" w:lastRowLastColumn="0"/>
-              <w:rPr>
-                <w:sz w:val="16"/>
-                <w:szCs w:val="16"/>
-              </w:rPr>
-            </w:pPr>
-            <w:r>
-              <w:rPr>
-                <w:sz w:val="16"/>
-                <w:szCs w:val="16"/>
-              </w:rPr>
-              <w:t>POST</w:t>
-            </w:r>
-          </w:p>
-        </w:tc>
-        <w:tc>
-          <w:tcPr>
-            <w:tcW w:w="1068" w:type="pct"/>
-          </w:tcPr>
-          <w:p>
-            <w:pPr>
-              <w:cnfStyle w:val="000000000000" w:firstRow="0" w:lastRow="0" w:firstColumn="0" w:lastColumn="0" w:oddVBand="0" w:evenVBand="0" w:oddHBand="0" w:evenHBand="0" w:firstRowFirstColumn="0" w:firstRowLastColumn="0" w:lastRowFirstColumn="0" w:lastRowLastColumn="0"/>
-              <w:rPr>
-                <w:sz w:val="16"/>
-                <w:szCs w:val="16"/>
-              </w:rPr>
-            </w:pPr>
-            <w:proofErr w:type="spellStart"/>
-            <w:r>
-              <w:rPr>
-                <w:sz w:val="16"/>
-                <w:szCs w:val="16"/>
-              </w:rPr>
-              <w:t>questionnaireId</w:t>
-            </w:r>
-            <w:proofErr w:type="spellEnd"/>
-            <w:r>
-              <w:rPr>
-                <w:sz w:val="16"/>
-                <w:szCs w:val="16"/>
-              </w:rPr>
-              <w:t>, age, gender, expertise, List[answer(</w:t>
-            </w:r>
-            <w:proofErr w:type="spellStart"/>
-            <w:r>
-              <w:rPr>
-                <w:sz w:val="16"/>
-                <w:szCs w:val="16"/>
-              </w:rPr>
-              <w:t>questionid</w:t>
-            </w:r>
-            <w:proofErr w:type="spellEnd"/>
-            <w:r>
-              <w:rPr>
-                <w:sz w:val="16"/>
-                <w:szCs w:val="16"/>
-              </w:rPr>
-              <w:t>, text)]</w:t>
-            </w:r>
-          </w:p>
-        </w:tc>
-        <w:tc>
-          <w:tcPr>
-            <w:tcW w:w="1136" w:type="pct"/>
-          </w:tcPr>
-          <w:p>
-            <w:pPr>
-              <w:cnfStyle w:val="000000000000" w:firstRow="0" w:lastRow="0" w:firstColumn="0" w:lastColumn="0" w:oddVBand="0" w:evenVBand="0" w:oddHBand="0" w:evenHBand="0" w:firstRowFirstColumn="0" w:firstRowLastColumn="0" w:lastRowFirstColumn="0" w:lastRowLastColumn="0"/>
-              <w:rPr>
-                <w:sz w:val="16"/>
-                <w:szCs w:val="16"/>
-              </w:rPr>
-            </w:pPr>
-            <w:r>
-              <w:rPr>
-                <w:sz w:val="16"/>
-                <w:szCs w:val="16"/>
-              </w:rPr>
-              <w:t>void</w:t>
             </w:r>
           </w:p>
         </w:tc>
@@ -1794,7 +1768,7 @@
                 <w:sz w:val="16"/>
                 <w:szCs w:val="16"/>
               </w:rPr>
-              <w:t>get all responses for questionnaire</w:t>
+              <w:t>send response</w:t>
             </w:r>
           </w:p>
         </w:tc>
@@ -1816,7 +1790,7 @@
                 <w:sz w:val="16"/>
                 <w:szCs w:val="16"/>
               </w:rPr>
-              <w:t>/admin/questionnaires/{id}/ users/{id}</w:t>
+              <w:t>/user/responses</w:t>
             </w:r>
           </w:p>
         </w:tc>
@@ -1837,8 +1811,10 @@
                 <w:sz w:val="16"/>
                 <w:szCs w:val="16"/>
               </w:rPr>
-              <w:t>GET</w:t>
-            </w:r>
+              <w:t>POST</w:t>
+            </w:r>
+            <w:bookmarkStart w:id="0" w:name="_GoBack"/>
+            <w:bookmarkEnd w:id="0"/>
           </w:p>
         </w:tc>
         <w:tc>
@@ -1853,12 +1829,37 @@
                 <w:szCs w:val="16"/>
               </w:rPr>
             </w:pPr>
-            <w:r>
-              <w:rPr>
-                <w:sz w:val="16"/>
-                <w:szCs w:val="16"/>
-              </w:rPr>
-              <w:t>-</w:t>
+            <w:proofErr w:type="spellStart"/>
+            <w:r>
+              <w:rPr>
+                <w:sz w:val="16"/>
+                <w:szCs w:val="16"/>
+              </w:rPr>
+              <w:t>questionnaireId</w:t>
+            </w:r>
+            <w:proofErr w:type="spellEnd"/>
+            <w:r>
+              <w:rPr>
+                <w:sz w:val="16"/>
+                <w:szCs w:val="16"/>
+              </w:rPr>
+              <w:t>, age, gender, expertise, List[answer(</w:t>
+            </w:r>
+            <w:proofErr w:type="spellStart"/>
+            <w:r>
+              <w:rPr>
+                <w:sz w:val="16"/>
+                <w:szCs w:val="16"/>
+              </w:rPr>
+              <w:t>questionid</w:t>
+            </w:r>
+            <w:proofErr w:type="spellEnd"/>
+            <w:r>
+              <w:rPr>
+                <w:sz w:val="16"/>
+                <w:szCs w:val="16"/>
+              </w:rPr>
+              <w:t>, text)]</w:t>
             </w:r>
           </w:p>
         </w:tc>
@@ -1879,23 +1880,7 @@
                 <w:sz w:val="16"/>
                 <w:szCs w:val="16"/>
               </w:rPr>
-              <w:t>age, gender, expertise, List[answer(</w:t>
-            </w:r>
-            <w:proofErr w:type="spellStart"/>
-            <w:r>
-              <w:rPr>
-                <w:sz w:val="16"/>
-                <w:szCs w:val="16"/>
-              </w:rPr>
-              <w:t>questionid</w:t>
-            </w:r>
-            <w:proofErr w:type="spellEnd"/>
-            <w:r>
-              <w:rPr>
-                <w:sz w:val="16"/>
-                <w:szCs w:val="16"/>
-              </w:rPr>
-              <w:t>, text)]</w:t>
+              <w:t>void</w:t>
             </w:r>
           </w:p>
         </w:tc>
@@ -1904,23 +1889,122 @@
         <w:tc>
           <w:tcPr>
             <w:cnfStyle w:val="001000000000" w:firstRow="0" w:lastRow="0" w:firstColumn="1" w:lastColumn="0" w:oddVBand="0" w:evenVBand="0" w:oddHBand="0" w:evenHBand="0" w:firstRowFirstColumn="0" w:firstRowLastColumn="0" w:lastRowFirstColumn="0" w:lastRowLastColumn="0"/>
-            <w:tcW w:w="5000" w:type="pct"/>
-            <w:gridSpan w:val="5"/>
-          </w:tcPr>
-          <w:p>
-            <w:pPr>
-              <w:jc w:val="center"/>
-              <w:rPr>
-                <w:sz w:val="16"/>
-                <w:szCs w:val="16"/>
-              </w:rPr>
-            </w:pPr>
-            <w:r>
-              <w:rPr>
-                <w:sz w:val="16"/>
-                <w:szCs w:val="16"/>
-              </w:rPr>
-              <w:t>QUESTION</w:t>
+            <w:tcW w:w="809" w:type="pct"/>
+          </w:tcPr>
+          <w:p>
+            <w:pPr>
+              <w:rPr>
+                <w:sz w:val="16"/>
+                <w:szCs w:val="16"/>
+              </w:rPr>
+            </w:pPr>
+            <w:r>
+              <w:rPr>
+                <w:sz w:val="16"/>
+                <w:szCs w:val="16"/>
+              </w:rPr>
+              <w:t>get all responses for questionnaire</w:t>
+            </w:r>
+          </w:p>
+        </w:tc>
+        <w:tc>
+          <w:tcPr>
+            <w:tcW w:w="1472" w:type="pct"/>
+          </w:tcPr>
+          <w:p>
+            <w:pPr>
+              <w:cnfStyle w:val="000000000000" w:firstRow="0" w:lastRow="0" w:firstColumn="0" w:lastColumn="0" w:oddVBand="0" w:evenVBand="0" w:oddHBand="0" w:evenHBand="0" w:firstRowFirstColumn="0" w:firstRowLastColumn="0" w:lastRowFirstColumn="0" w:lastRowLastColumn="0"/>
+              <w:rPr>
+                <w:b/>
+                <w:sz w:val="16"/>
+                <w:szCs w:val="16"/>
+              </w:rPr>
+            </w:pPr>
+            <w:r>
+              <w:rPr>
+                <w:sz w:val="16"/>
+                <w:szCs w:val="16"/>
+              </w:rPr>
+              <w:t>/admin/questionnaires/{id}/ users/{id}</w:t>
+            </w:r>
+          </w:p>
+        </w:tc>
+        <w:tc>
+          <w:tcPr>
+            <w:tcW w:w="515" w:type="pct"/>
+          </w:tcPr>
+          <w:p>
+            <w:pPr>
+              <w:cnfStyle w:val="000000000000" w:firstRow="0" w:lastRow="0" w:firstColumn="0" w:lastColumn="0" w:oddVBand="0" w:evenVBand="0" w:oddHBand="0" w:evenHBand="0" w:firstRowFirstColumn="0" w:firstRowLastColumn="0" w:lastRowFirstColumn="0" w:lastRowLastColumn="0"/>
+              <w:rPr>
+                <w:sz w:val="16"/>
+                <w:szCs w:val="16"/>
+              </w:rPr>
+            </w:pPr>
+            <w:r>
+              <w:rPr>
+                <w:sz w:val="16"/>
+                <w:szCs w:val="16"/>
+              </w:rPr>
+              <w:t>GET</w:t>
+            </w:r>
+          </w:p>
+        </w:tc>
+        <w:tc>
+          <w:tcPr>
+            <w:tcW w:w="1068" w:type="pct"/>
+          </w:tcPr>
+          <w:p>
+            <w:pPr>
+              <w:cnfStyle w:val="000000000000" w:firstRow="0" w:lastRow="0" w:firstColumn="0" w:lastColumn="0" w:oddVBand="0" w:evenVBand="0" w:oddHBand="0" w:evenHBand="0" w:firstRowFirstColumn="0" w:firstRowLastColumn="0" w:lastRowFirstColumn="0" w:lastRowLastColumn="0"/>
+              <w:rPr>
+                <w:sz w:val="16"/>
+                <w:szCs w:val="16"/>
+              </w:rPr>
+            </w:pPr>
+            <w:r>
+              <w:rPr>
+                <w:sz w:val="16"/>
+                <w:szCs w:val="16"/>
+              </w:rPr>
+              <w:t>-</w:t>
+            </w:r>
+          </w:p>
+        </w:tc>
+        <w:tc>
+          <w:tcPr>
+            <w:tcW w:w="1136" w:type="pct"/>
+          </w:tcPr>
+          <w:p>
+            <w:pPr>
+              <w:cnfStyle w:val="000000000000" w:firstRow="0" w:lastRow="0" w:firstColumn="0" w:lastColumn="0" w:oddVBand="0" w:evenVBand="0" w:oddHBand="0" w:evenHBand="0" w:firstRowFirstColumn="0" w:firstRowLastColumn="0" w:lastRowFirstColumn="0" w:lastRowLastColumn="0"/>
+              <w:rPr>
+                <w:sz w:val="16"/>
+                <w:szCs w:val="16"/>
+              </w:rPr>
+            </w:pPr>
+            <w:r>
+              <w:rPr>
+                <w:sz w:val="16"/>
+                <w:szCs w:val="16"/>
+              </w:rPr>
+              <w:t>age, gender, expertise, List[answer(</w:t>
+            </w:r>
+            <w:proofErr w:type="spellStart"/>
+            <w:r>
+              <w:rPr>
+                <w:sz w:val="16"/>
+                <w:szCs w:val="16"/>
+              </w:rPr>
+              <w:t>questionid</w:t>
+            </w:r>
+            <w:proofErr w:type="spellEnd"/>
+            <w:r>
+              <w:rPr>
+                <w:sz w:val="16"/>
+                <w:szCs w:val="16"/>
+              </w:rPr>
+              <w:t>, text)]</w:t>
             </w:r>
           </w:p>
         </w:tc>
@@ -1932,106 +2016,23 @@
         <w:tc>
           <w:tcPr>
             <w:cnfStyle w:val="001000000000" w:firstRow="0" w:lastRow="0" w:firstColumn="1" w:lastColumn="0" w:oddVBand="0" w:evenVBand="0" w:oddHBand="0" w:evenHBand="0" w:firstRowFirstColumn="0" w:firstRowLastColumn="0" w:lastRowFirstColumn="0" w:lastRowLastColumn="0"/>
-            <w:tcW w:w="809" w:type="pct"/>
-          </w:tcPr>
-          <w:p>
-            <w:pPr>
-              <w:rPr>
-                <w:sz w:val="16"/>
-                <w:szCs w:val="16"/>
-              </w:rPr>
-            </w:pPr>
-            <w:r>
-              <w:rPr>
-                <w:sz w:val="16"/>
-                <w:szCs w:val="16"/>
-              </w:rPr>
-              <w:t>send question</w:t>
-            </w:r>
-          </w:p>
-        </w:tc>
-        <w:tc>
-          <w:tcPr>
-            <w:tcW w:w="1472" w:type="pct"/>
-          </w:tcPr>
-          <w:p>
-            <w:pPr>
-              <w:cnfStyle w:val="000000100000" w:firstRow="0" w:lastRow="0" w:firstColumn="0" w:lastColumn="0" w:oddVBand="0" w:evenVBand="0" w:oddHBand="1" w:evenHBand="0" w:firstRowFirstColumn="0" w:firstRowLastColumn="0" w:lastRowFirstColumn="0" w:lastRowLastColumn="0"/>
-              <w:rPr>
-                <w:b/>
-                <w:sz w:val="16"/>
-                <w:szCs w:val="16"/>
-              </w:rPr>
-            </w:pPr>
-            <w:r>
-              <w:rPr>
-                <w:sz w:val="16"/>
-                <w:szCs w:val="16"/>
-              </w:rPr>
-              <w:t>/admin/questions</w:t>
-            </w:r>
-          </w:p>
-        </w:tc>
-        <w:tc>
-          <w:tcPr>
-            <w:tcW w:w="515" w:type="pct"/>
-          </w:tcPr>
-          <w:p>
-            <w:pPr>
-              <w:cnfStyle w:val="000000100000" w:firstRow="0" w:lastRow="0" w:firstColumn="0" w:lastColumn="0" w:oddVBand="0" w:evenVBand="0" w:oddHBand="1" w:evenHBand="0" w:firstRowFirstColumn="0" w:firstRowLastColumn="0" w:lastRowFirstColumn="0" w:lastRowLastColumn="0"/>
-              <w:rPr>
-                <w:sz w:val="16"/>
-                <w:szCs w:val="16"/>
-              </w:rPr>
-            </w:pPr>
-            <w:r>
-              <w:rPr>
-                <w:sz w:val="16"/>
-                <w:szCs w:val="16"/>
-              </w:rPr>
-              <w:t>POST</w:t>
-            </w:r>
-          </w:p>
-        </w:tc>
-        <w:tc>
-          <w:tcPr>
-            <w:tcW w:w="1068" w:type="pct"/>
-          </w:tcPr>
-          <w:p>
-            <w:pPr>
-              <w:cnfStyle w:val="000000100000" w:firstRow="0" w:lastRow="0" w:firstColumn="0" w:lastColumn="0" w:oddVBand="0" w:evenVBand="0" w:oddHBand="1" w:evenHBand="0" w:firstRowFirstColumn="0" w:firstRowLastColumn="0" w:lastRowFirstColumn="0" w:lastRowLastColumn="0"/>
-              <w:rPr>
-                <w:sz w:val="16"/>
-                <w:szCs w:val="16"/>
-              </w:rPr>
-            </w:pPr>
-            <w:r>
-              <w:rPr>
-                <w:sz w:val="16"/>
-                <w:szCs w:val="16"/>
-              </w:rPr>
-              <w:t>text</w:t>
-            </w:r>
-          </w:p>
-        </w:tc>
-        <w:tc>
-          <w:tcPr>
-            <w:tcW w:w="1136" w:type="pct"/>
-          </w:tcPr>
-          <w:p>
-            <w:pPr>
-              <w:cnfStyle w:val="000000100000" w:firstRow="0" w:lastRow="0" w:firstColumn="0" w:lastColumn="0" w:oddVBand="0" w:evenVBand="0" w:oddHBand="1" w:evenHBand="0" w:firstRowFirstColumn="0" w:firstRowLastColumn="0" w:lastRowFirstColumn="0" w:lastRowLastColumn="0"/>
-              <w:rPr>
-                <w:sz w:val="16"/>
-                <w:szCs w:val="16"/>
-              </w:rPr>
-            </w:pPr>
-            <w:r>
-              <w:rPr>
-                <w:sz w:val="16"/>
-                <w:szCs w:val="16"/>
-              </w:rPr>
-              <w:t>void</w:t>
+            <w:tcW w:w="5000" w:type="pct"/>
+            <w:gridSpan w:val="5"/>
+          </w:tcPr>
+          <w:p>
+            <w:pPr>
+              <w:jc w:val="center"/>
+              <w:rPr>
+                <w:sz w:val="16"/>
+                <w:szCs w:val="16"/>
+              </w:rPr>
+            </w:pPr>
+            <w:r>
+              <w:rPr>
+                <w:sz w:val="16"/>
+                <w:szCs w:val="16"/>
+              </w:rPr>
+              <w:t>QUESTION</w:t>
             </w:r>
           </w:p>
         </w:tc>
@@ -2054,7 +2055,7 @@
                 <w:sz w:val="16"/>
                 <w:szCs w:val="16"/>
               </w:rPr>
-              <w:t>get questions</w:t>
+              <w:t>send question</w:t>
             </w:r>
           </w:p>
         </w:tc>
@@ -2097,7 +2098,7 @@
                 <w:sz w:val="16"/>
                 <w:szCs w:val="16"/>
               </w:rPr>
-              <w:t>GET</w:t>
+              <w:t>POST</w:t>
             </w:r>
           </w:p>
         </w:tc>
@@ -2118,7 +2119,7 @@
                 <w:sz w:val="16"/>
                 <w:szCs w:val="16"/>
               </w:rPr>
-              <w:t>-</w:t>
+              <w:t>text</w:t>
             </w:r>
           </w:p>
         </w:tc>
@@ -2139,7 +2140,7 @@
                 <w:sz w:val="16"/>
                 <w:szCs w:val="16"/>
               </w:rPr>
-              <w:t>List[question(id, text)]</w:t>
+              <w:t>void</w:t>
             </w:r>
           </w:p>
         </w:tc>
@@ -2151,6 +2152,114 @@
         <w:tc>
           <w:tcPr>
             <w:cnfStyle w:val="001000000000" w:firstRow="0" w:lastRow="0" w:firstColumn="1" w:lastColumn="0" w:oddVBand="0" w:evenVBand="0" w:oddHBand="0" w:evenHBand="0" w:firstRowFirstColumn="0" w:firstRowLastColumn="0" w:lastRowFirstColumn="0" w:lastRowLastColumn="0"/>
+            <w:tcW w:w="809" w:type="pct"/>
+          </w:tcPr>
+          <w:p>
+            <w:pPr>
+              <w:rPr>
+                <w:sz w:val="16"/>
+                <w:szCs w:val="16"/>
+              </w:rPr>
+            </w:pPr>
+            <w:r>
+              <w:rPr>
+                <w:sz w:val="16"/>
+                <w:szCs w:val="16"/>
+              </w:rPr>
+              <w:t>get questions</w:t>
+            </w:r>
+          </w:p>
+        </w:tc>
+        <w:tc>
+          <w:tcPr>
+            <w:tcW w:w="1472" w:type="pct"/>
+          </w:tcPr>
+          <w:p>
+            <w:pPr>
+              <w:cnfStyle w:val="000000100000" w:firstRow="0" w:lastRow="0" w:firstColumn="0" w:lastColumn="0" w:oddVBand="0" w:evenVBand="0" w:oddHBand="1" w:evenHBand="0" w:firstRowFirstColumn="0" w:firstRowLastColumn="0" w:lastRowFirstColumn="0" w:lastRowLastColumn="0"/>
+              <w:rPr>
+                <w:b/>
+                <w:sz w:val="16"/>
+                <w:szCs w:val="16"/>
+              </w:rPr>
+            </w:pPr>
+            <w:r>
+              <w:rPr>
+                <w:sz w:val="16"/>
+                <w:szCs w:val="16"/>
+              </w:rPr>
+              <w:t>/admin/questions</w:t>
+            </w:r>
+          </w:p>
+        </w:tc>
+        <w:tc>
+          <w:tcPr>
+            <w:tcW w:w="515" w:type="pct"/>
+          </w:tcPr>
+          <w:p>
+            <w:pPr>
+              <w:cnfStyle w:val="000000100000" w:firstRow="0" w:lastRow="0" w:firstColumn="0" w:lastColumn="0" w:oddVBand="0" w:evenVBand="0" w:oddHBand="1" w:evenHBand="0" w:firstRowFirstColumn="0" w:firstRowLastColumn="0" w:lastRowFirstColumn="0" w:lastRowLastColumn="0"/>
+              <w:rPr>
+                <w:sz w:val="16"/>
+                <w:szCs w:val="16"/>
+              </w:rPr>
+            </w:pPr>
+            <w:r>
+              <w:rPr>
+                <w:sz w:val="16"/>
+                <w:szCs w:val="16"/>
+              </w:rPr>
+              <w:t>GET</w:t>
+            </w:r>
+          </w:p>
+        </w:tc>
+        <w:tc>
+          <w:tcPr>
+            <w:tcW w:w="1068" w:type="pct"/>
+          </w:tcPr>
+          <w:p>
+            <w:pPr>
+              <w:cnfStyle w:val="000000100000" w:firstRow="0" w:lastRow="0" w:firstColumn="0" w:lastColumn="0" w:oddVBand="0" w:evenVBand="0" w:oddHBand="1" w:evenHBand="0" w:firstRowFirstColumn="0" w:firstRowLastColumn="0" w:lastRowFirstColumn="0" w:lastRowLastColumn="0"/>
+              <w:rPr>
+                <w:sz w:val="16"/>
+                <w:szCs w:val="16"/>
+              </w:rPr>
+            </w:pPr>
+            <w:r>
+              <w:rPr>
+                <w:sz w:val="16"/>
+                <w:szCs w:val="16"/>
+              </w:rPr>
+              <w:t>-</w:t>
+            </w:r>
+          </w:p>
+        </w:tc>
+        <w:tc>
+          <w:tcPr>
+            <w:tcW w:w="1136" w:type="pct"/>
+          </w:tcPr>
+          <w:p>
+            <w:pPr>
+              <w:cnfStyle w:val="000000100000" w:firstRow="0" w:lastRow="0" w:firstColumn="0" w:lastColumn="0" w:oddVBand="0" w:evenVBand="0" w:oddHBand="1" w:evenHBand="0" w:firstRowFirstColumn="0" w:firstRowLastColumn="0" w:lastRowFirstColumn="0" w:lastRowLastColumn="0"/>
+              <w:rPr>
+                <w:sz w:val="16"/>
+                <w:szCs w:val="16"/>
+              </w:rPr>
+            </w:pPr>
+            <w:r>
+              <w:rPr>
+                <w:sz w:val="16"/>
+                <w:szCs w:val="16"/>
+              </w:rPr>
+              <w:t>List[question(id, text)]</w:t>
+            </w:r>
+          </w:p>
+        </w:tc>
+      </w:tr>
+      <w:tr>
+        <w:tc>
+          <w:tcPr>
+            <w:cnfStyle w:val="001000000000" w:firstRow="0" w:lastRow="0" w:firstColumn="1" w:lastColumn="0" w:oddVBand="0" w:evenVBand="0" w:oddHBand="0" w:evenHBand="0" w:firstRowFirstColumn="0" w:firstRowLastColumn="0" w:lastRowFirstColumn="0" w:lastRowLastColumn="0"/>
             <w:tcW w:w="5000" w:type="pct"/>
             <w:gridSpan w:val="5"/>
           </w:tcPr>
@@ -2168,147 +2277,6 @@
                 <w:szCs w:val="16"/>
               </w:rPr>
               <w:t>USER</w:t>
-            </w:r>
-          </w:p>
-        </w:tc>
-      </w:tr>
-      <w:tr>
-        <w:tc>
-          <w:tcPr>
-            <w:cnfStyle w:val="001000000000" w:firstRow="0" w:lastRow="0" w:firstColumn="1" w:lastColumn="0" w:oddVBand="0" w:evenVBand="0" w:oddHBand="0" w:evenHBand="0" w:firstRowFirstColumn="0" w:firstRowLastColumn="0" w:lastRowFirstColumn="0" w:lastRowLastColumn="0"/>
-            <w:tcW w:w="809" w:type="pct"/>
-          </w:tcPr>
-          <w:p>
-            <w:pPr>
-              <w:rPr>
-                <w:sz w:val="16"/>
-                <w:szCs w:val="16"/>
-              </w:rPr>
-            </w:pPr>
-            <w:r>
-              <w:rPr>
-                <w:sz w:val="16"/>
-                <w:szCs w:val="16"/>
-              </w:rPr>
-              <w:t>get users who cancelled the questionnaire</w:t>
-            </w:r>
-          </w:p>
-        </w:tc>
-        <w:tc>
-          <w:tcPr>
-            <w:tcW w:w="1472" w:type="pct"/>
-          </w:tcPr>
-          <w:p>
-            <w:pPr>
-              <w:cnfStyle w:val="000000000000" w:firstRow="0" w:lastRow="0" w:firstColumn="0" w:lastColumn="0" w:oddVBand="0" w:evenVBand="0" w:oddHBand="0" w:evenHBand="0" w:firstRowFirstColumn="0" w:firstRowLastColumn="0" w:lastRowFirstColumn="0" w:lastRowLastColumn="0"/>
-              <w:rPr>
-                <w:b/>
-                <w:sz w:val="16"/>
-                <w:szCs w:val="16"/>
-              </w:rPr>
-            </w:pPr>
-            <w:r>
-              <w:rPr>
-                <w:sz w:val="16"/>
-                <w:szCs w:val="16"/>
-              </w:rPr>
-              <w:t>/admin/questionnaires/{id}/users</w:t>
-            </w:r>
-          </w:p>
-          <w:p>
-            <w:pPr>
-              <w:cnfStyle w:val="000000000000" w:firstRow="0" w:lastRow="0" w:firstColumn="0" w:lastColumn="0" w:oddVBand="0" w:evenVBand="0" w:oddHBand="0" w:evenHBand="0" w:firstRowFirstColumn="0" w:firstRowLastColumn="0" w:lastRowFirstColumn="0" w:lastRowLastColumn="0"/>
-              <w:rPr>
-                <w:b/>
-                <w:sz w:val="16"/>
-                <w:szCs w:val="16"/>
-              </w:rPr>
-            </w:pPr>
-            <w:r>
-              <w:rPr>
-                <w:sz w:val="16"/>
-                <w:szCs w:val="16"/>
-              </w:rPr>
-              <w:t>/cancelled</w:t>
-            </w:r>
-          </w:p>
-        </w:tc>
-        <w:tc>
-          <w:tcPr>
-            <w:tcW w:w="515" w:type="pct"/>
-          </w:tcPr>
-          <w:p>
-            <w:pPr>
-              <w:cnfStyle w:val="000000000000" w:firstRow="0" w:lastRow="0" w:firstColumn="0" w:lastColumn="0" w:oddVBand="0" w:evenVBand="0" w:oddHBand="0" w:evenHBand="0" w:firstRowFirstColumn="0" w:firstRowLastColumn="0" w:lastRowFirstColumn="0" w:lastRowLastColumn="0"/>
-              <w:rPr>
-                <w:sz w:val="16"/>
-                <w:szCs w:val="16"/>
-              </w:rPr>
-            </w:pPr>
-            <w:r>
-              <w:rPr>
-                <w:sz w:val="16"/>
-                <w:szCs w:val="16"/>
-              </w:rPr>
-              <w:t>GET</w:t>
-            </w:r>
-          </w:p>
-        </w:tc>
-        <w:tc>
-          <w:tcPr>
-            <w:tcW w:w="1068" w:type="pct"/>
-          </w:tcPr>
-          <w:p>
-            <w:pPr>
-              <w:cnfStyle w:val="000000000000" w:firstRow="0" w:lastRow="0" w:firstColumn="0" w:lastColumn="0" w:oddVBand="0" w:evenVBand="0" w:oddHBand="0" w:evenHBand="0" w:firstRowFirstColumn="0" w:firstRowLastColumn="0" w:lastRowFirstColumn="0" w:lastRowLastColumn="0"/>
-              <w:rPr>
-                <w:sz w:val="16"/>
-                <w:szCs w:val="16"/>
-              </w:rPr>
-            </w:pPr>
-            <w:r>
-              <w:rPr>
-                <w:sz w:val="16"/>
-                <w:szCs w:val="16"/>
-              </w:rPr>
-              <w:t>-</w:t>
-            </w:r>
-          </w:p>
-        </w:tc>
-        <w:tc>
-          <w:tcPr>
-            <w:tcW w:w="1136" w:type="pct"/>
-          </w:tcPr>
-          <w:p>
-            <w:pPr>
-              <w:cnfStyle w:val="000000000000" w:firstRow="0" w:lastRow="0" w:firstColumn="0" w:lastColumn="0" w:oddVBand="0" w:evenVBand="0" w:oddHBand="0" w:evenHBand="0" w:firstRowFirstColumn="0" w:firstRowLastColumn="0" w:lastRowFirstColumn="0" w:lastRowLastColumn="0"/>
-              <w:rPr>
-                <w:sz w:val="16"/>
-                <w:szCs w:val="16"/>
-              </w:rPr>
-            </w:pPr>
-            <w:r>
-              <w:rPr>
-                <w:sz w:val="16"/>
-                <w:szCs w:val="16"/>
-              </w:rPr>
-              <w:t>List[</w:t>
-            </w:r>
-            <w:proofErr w:type="spellStart"/>
-            <w:r>
-              <w:rPr>
-                <w:sz w:val="16"/>
-                <w:szCs w:val="16"/>
-              </w:rPr>
-              <w:t>userId</w:t>
-            </w:r>
-            <w:proofErr w:type="spellEnd"/>
-            <w:r>
-              <w:rPr>
-                <w:sz w:val="16"/>
-                <w:szCs w:val="16"/>
-              </w:rPr>
-              <w:t>, username, email]</w:t>
             </w:r>
           </w:p>
         </w:tc>
@@ -2334,6 +2302,147 @@
                 <w:sz w:val="16"/>
                 <w:szCs w:val="16"/>
               </w:rPr>
+              <w:t>get users who cancelled the questionnaire</w:t>
+            </w:r>
+          </w:p>
+        </w:tc>
+        <w:tc>
+          <w:tcPr>
+            <w:tcW w:w="1472" w:type="pct"/>
+          </w:tcPr>
+          <w:p>
+            <w:pPr>
+              <w:cnfStyle w:val="000000100000" w:firstRow="0" w:lastRow="0" w:firstColumn="0" w:lastColumn="0" w:oddVBand="0" w:evenVBand="0" w:oddHBand="1" w:evenHBand="0" w:firstRowFirstColumn="0" w:firstRowLastColumn="0" w:lastRowFirstColumn="0" w:lastRowLastColumn="0"/>
+              <w:rPr>
+                <w:b/>
+                <w:sz w:val="16"/>
+                <w:szCs w:val="16"/>
+              </w:rPr>
+            </w:pPr>
+            <w:r>
+              <w:rPr>
+                <w:sz w:val="16"/>
+                <w:szCs w:val="16"/>
+              </w:rPr>
+              <w:t>/admin/questionnaires/{id}/users</w:t>
+            </w:r>
+          </w:p>
+          <w:p>
+            <w:pPr>
+              <w:cnfStyle w:val="000000100000" w:firstRow="0" w:lastRow="0" w:firstColumn="0" w:lastColumn="0" w:oddVBand="0" w:evenVBand="0" w:oddHBand="1" w:evenHBand="0" w:firstRowFirstColumn="0" w:firstRowLastColumn="0" w:lastRowFirstColumn="0" w:lastRowLastColumn="0"/>
+              <w:rPr>
+                <w:b/>
+                <w:sz w:val="16"/>
+                <w:szCs w:val="16"/>
+              </w:rPr>
+            </w:pPr>
+            <w:r>
+              <w:rPr>
+                <w:sz w:val="16"/>
+                <w:szCs w:val="16"/>
+              </w:rPr>
+              <w:t>/cancelled</w:t>
+            </w:r>
+          </w:p>
+        </w:tc>
+        <w:tc>
+          <w:tcPr>
+            <w:tcW w:w="515" w:type="pct"/>
+          </w:tcPr>
+          <w:p>
+            <w:pPr>
+              <w:cnfStyle w:val="000000100000" w:firstRow="0" w:lastRow="0" w:firstColumn="0" w:lastColumn="0" w:oddVBand="0" w:evenVBand="0" w:oddHBand="1" w:evenHBand="0" w:firstRowFirstColumn="0" w:firstRowLastColumn="0" w:lastRowFirstColumn="0" w:lastRowLastColumn="0"/>
+              <w:rPr>
+                <w:sz w:val="16"/>
+                <w:szCs w:val="16"/>
+              </w:rPr>
+            </w:pPr>
+            <w:r>
+              <w:rPr>
+                <w:sz w:val="16"/>
+                <w:szCs w:val="16"/>
+              </w:rPr>
+              <w:t>GET</w:t>
+            </w:r>
+          </w:p>
+        </w:tc>
+        <w:tc>
+          <w:tcPr>
+            <w:tcW w:w="1068" w:type="pct"/>
+          </w:tcPr>
+          <w:p>
+            <w:pPr>
+              <w:cnfStyle w:val="000000100000" w:firstRow="0" w:lastRow="0" w:firstColumn="0" w:lastColumn="0" w:oddVBand="0" w:evenVBand="0" w:oddHBand="1" w:evenHBand="0" w:firstRowFirstColumn="0" w:firstRowLastColumn="0" w:lastRowFirstColumn="0" w:lastRowLastColumn="0"/>
+              <w:rPr>
+                <w:sz w:val="16"/>
+                <w:szCs w:val="16"/>
+              </w:rPr>
+            </w:pPr>
+            <w:r>
+              <w:rPr>
+                <w:sz w:val="16"/>
+                <w:szCs w:val="16"/>
+              </w:rPr>
+              <w:t>-</w:t>
+            </w:r>
+          </w:p>
+        </w:tc>
+        <w:tc>
+          <w:tcPr>
+            <w:tcW w:w="1136" w:type="pct"/>
+          </w:tcPr>
+          <w:p>
+            <w:pPr>
+              <w:cnfStyle w:val="000000100000" w:firstRow="0" w:lastRow="0" w:firstColumn="0" w:lastColumn="0" w:oddVBand="0" w:evenVBand="0" w:oddHBand="1" w:evenHBand="0" w:firstRowFirstColumn="0" w:firstRowLastColumn="0" w:lastRowFirstColumn="0" w:lastRowLastColumn="0"/>
+              <w:rPr>
+                <w:sz w:val="16"/>
+                <w:szCs w:val="16"/>
+              </w:rPr>
+            </w:pPr>
+            <w:r>
+              <w:rPr>
+                <w:sz w:val="16"/>
+                <w:szCs w:val="16"/>
+              </w:rPr>
+              <w:t>List[</w:t>
+            </w:r>
+            <w:proofErr w:type="spellStart"/>
+            <w:r>
+              <w:rPr>
+                <w:sz w:val="16"/>
+                <w:szCs w:val="16"/>
+              </w:rPr>
+              <w:t>userId</w:t>
+            </w:r>
+            <w:proofErr w:type="spellEnd"/>
+            <w:r>
+              <w:rPr>
+                <w:sz w:val="16"/>
+                <w:szCs w:val="16"/>
+              </w:rPr>
+              <w:t>, username, email]</w:t>
+            </w:r>
+          </w:p>
+        </w:tc>
+      </w:tr>
+      <w:tr>
+        <w:tc>
+          <w:tcPr>
+            <w:cnfStyle w:val="001000000000" w:firstRow="0" w:lastRow="0" w:firstColumn="1" w:lastColumn="0" w:oddVBand="0" w:evenVBand="0" w:oddHBand="0" w:evenHBand="0" w:firstRowFirstColumn="0" w:firstRowLastColumn="0" w:lastRowFirstColumn="0" w:lastRowLastColumn="0"/>
+            <w:tcW w:w="809" w:type="pct"/>
+          </w:tcPr>
+          <w:p>
+            <w:pPr>
+              <w:rPr>
+                <w:sz w:val="16"/>
+                <w:szCs w:val="16"/>
+              </w:rPr>
+            </w:pPr>
+            <w:r>
+              <w:rPr>
+                <w:sz w:val="16"/>
+                <w:szCs w:val="16"/>
+              </w:rPr>
               <w:t>get users who submitted the questionnaire</w:t>
             </w:r>
           </w:p>
@@ -2344,7 +2453,7 @@
           </w:tcPr>
           <w:p>
             <w:pPr>
-              <w:cnfStyle w:val="000000100000" w:firstRow="0" w:lastRow="0" w:firstColumn="0" w:lastColumn="0" w:oddVBand="0" w:evenVBand="0" w:oddHBand="1" w:evenHBand="0" w:firstRowFirstColumn="0" w:firstRowLastColumn="0" w:lastRowFirstColumn="0" w:lastRowLastColumn="0"/>
+              <w:cnfStyle w:val="000000000000" w:firstRow="0" w:lastRow="0" w:firstColumn="0" w:lastColumn="0" w:oddVBand="0" w:evenVBand="0" w:oddHBand="0" w:evenHBand="0" w:firstRowFirstColumn="0" w:firstRowLastColumn="0" w:lastRowFirstColumn="0" w:lastRowLastColumn="0"/>
               <w:rPr>
                 <w:b/>
                 <w:sz w:val="16"/>
@@ -2361,7 +2470,7 @@
           </w:p>
           <w:p>
             <w:pPr>
-              <w:cnfStyle w:val="000000100000" w:firstRow="0" w:lastRow="0" w:firstColumn="0" w:lastColumn="0" w:oddVBand="0" w:evenVBand="0" w:oddHBand="1" w:evenHBand="0" w:firstRowFirstColumn="0" w:firstRowLastColumn="0" w:lastRowFirstColumn="0" w:lastRowLastColumn="0"/>
+              <w:cnfStyle w:val="000000000000" w:firstRow="0" w:lastRow="0" w:firstColumn="0" w:lastColumn="0" w:oddVBand="0" w:evenVBand="0" w:oddHBand="0" w:evenHBand="0" w:firstRowFirstColumn="0" w:firstRowLastColumn="0" w:lastRowFirstColumn="0" w:lastRowLastColumn="0"/>
               <w:rPr>
                 <w:b/>
                 <w:sz w:val="16"/>
@@ -2383,7 +2492,7 @@
           </w:tcPr>
           <w:p>
             <w:pPr>
-              <w:cnfStyle w:val="000000100000" w:firstRow="0" w:lastRow="0" w:firstColumn="0" w:lastColumn="0" w:oddVBand="0" w:evenVBand="0" w:oddHBand="1" w:evenHBand="0" w:firstRowFirstColumn="0" w:firstRowLastColumn="0" w:lastRowFirstColumn="0" w:lastRowLastColumn="0"/>
+              <w:cnfStyle w:val="000000000000" w:firstRow="0" w:lastRow="0" w:firstColumn="0" w:lastColumn="0" w:oddVBand="0" w:evenVBand="0" w:oddHBand="0" w:evenHBand="0" w:firstRowFirstColumn="0" w:firstRowLastColumn="0" w:lastRowFirstColumn="0" w:lastRowLastColumn="0"/>
               <w:rPr>
                 <w:sz w:val="16"/>
                 <w:szCs w:val="16"/>
@@ -2404,7 +2513,7 @@
           </w:tcPr>
           <w:p>
             <w:pPr>
-              <w:cnfStyle w:val="000000100000" w:firstRow="0" w:lastRow="0" w:firstColumn="0" w:lastColumn="0" w:oddVBand="0" w:evenVBand="0" w:oddHBand="1" w:evenHBand="0" w:firstRowFirstColumn="0" w:firstRowLastColumn="0" w:lastRowFirstColumn="0" w:lastRowLastColumn="0"/>
+              <w:cnfStyle w:val="000000000000" w:firstRow="0" w:lastRow="0" w:firstColumn="0" w:lastColumn="0" w:oddVBand="0" w:evenVBand="0" w:oddHBand="0" w:evenHBand="0" w:firstRowFirstColumn="0" w:firstRowLastColumn="0" w:lastRowFirstColumn="0" w:lastRowLastColumn="0"/>
               <w:rPr>
                 <w:sz w:val="16"/>
                 <w:szCs w:val="16"/>
@@ -2425,7 +2534,7 @@
           </w:tcPr>
           <w:p>
             <w:pPr>
-              <w:cnfStyle w:val="000000100000" w:firstRow="0" w:lastRow="0" w:firstColumn="0" w:lastColumn="0" w:oddVBand="0" w:evenVBand="0" w:oddHBand="1" w:evenHBand="0" w:firstRowFirstColumn="0" w:firstRowLastColumn="0" w:lastRowFirstColumn="0" w:lastRowLastColumn="0"/>
+              <w:cnfStyle w:val="000000000000" w:firstRow="0" w:lastRow="0" w:firstColumn="0" w:lastColumn="0" w:oddVBand="0" w:evenVBand="0" w:oddHBand="0" w:evenHBand="0" w:firstRowFirstColumn="0" w:firstRowLastColumn="0" w:lastRowFirstColumn="0" w:lastRowLastColumn="0"/>
               <w:rPr>
                 <w:sz w:val="16"/>
                 <w:szCs w:val="16"/>
@@ -2458,10 +2567,7 @@
         </w:tc>
       </w:tr>
     </w:tbl>
-    <w:p>
-      <w:bookmarkStart w:id="0" w:name="_GoBack"/>
-      <w:bookmarkEnd w:id="0"/>
-    </w:p>
+    <w:p/>
     <w:sectPr>
       <w:pgSz w:w="11906" w:h="16838"/>
       <w:pgMar w:top="1417" w:right="1134" w:bottom="1134" w:left="1134" w:header="708" w:footer="708" w:gutter="0"/>

</xml_diff>